<commit_message>
page de garde,table des matière
</commit_message>
<xml_diff>
--- a/raport labo projet.docx
+++ b/raport labo projet.docx
@@ -1,146 +1,1219 @@
 
 <file path=word/document.xml><?xml version="1.0" encoding="utf-8"?>
-<w:document xmlns:wpc="http://schemas.microsoft.com/office/word/2010/wordprocessingCanvas" xmlns:cx="http://schemas.microsoft.com/office/drawing/2014/chartex" xmlns:cx1="http://schemas.microsoft.com/office/drawing/2015/9/8/chartex" xmlns:cx2="http://schemas.microsoft.com/office/drawing/2015/10/21/chartex" xmlns:cx3="http://schemas.microsoft.com/office/drawing/2016/5/9/chartex" xmlns:cx4="http://schemas.microsoft.com/office/drawing/2016/5/10/chartex" xmlns:cx5="http://schemas.microsoft.com/office/drawing/2016/5/11/chartex" xmlns:cx6="http://schemas.microsoft.com/office/drawing/2016/5/12/chartex" xmlns:cx7="http://schemas.microsoft.com/office/drawing/2016/5/13/chartex" xmlns:cx8="http://schemas.microsoft.com/office/drawing/2016/5/14/chartex" xmlns:mc="http://schemas.openxmlformats.org/markup-compatibility/2006" xmlns:aink="http://schemas.microsoft.com/office/drawing/2016/ink" xmlns:am3d="http://schemas.microsoft.com/office/drawing/2017/model3d" xmlns:o="urn:schemas-microsoft-com:office:office" xmlns:oel="http://schemas.microsoft.com/office/2019/extlst" xmlns:r="http://schemas.openxmlformats.org/officeDocument/2006/relationships" xmlns:m="http://schemas.openxmlformats.org/officeDocument/2006/math" xmlns:v="urn:schemas-microsoft-com:vml" xmlns:wp14="http://schemas.microsoft.com/office/word/2010/wordprocessingDrawing" xmlns:wp="http://schemas.openxmlformats.org/drawingml/2006/wordprocessingDrawing" xmlns:w10="urn:schemas-microsoft-com:office:word" xmlns:w="http://schemas.openxmlformats.org/wordprocessingml/2006/main" xmlns:w14="http://schemas.microsoft.com/office/word/2010/wordml" xmlns:w15="http://schemas.microsoft.com/office/word/2012/wordml" xmlns:w16cex="http://schemas.microsoft.com/office/word/2018/wordml/cex" xmlns:w16cid="http://schemas.microsoft.com/office/word/2016/wordml/cid" xmlns:w16="http://schemas.microsoft.com/office/word/2018/wordml" xmlns:w16sdtdh="http://schemas.microsoft.com/office/word/2020/wordml/sdtdatahash" xmlns:w16se="http://schemas.microsoft.com/office/word/2015/wordml/symex" xmlns:wpg="http://schemas.microsoft.com/office/word/2010/wordprocessingGroup" xmlns:wpi="http://schemas.microsoft.com/office/word/2010/wordprocessingInk" xmlns:wne="http://schemas.microsoft.com/office/word/2006/wordml" xmlns:wps="http://schemas.microsoft.com/office/word/2010/wordprocessingShape" mc:Ignorable="w14 w15 w16se w16cid w16 w16cex w16sdtdh wp14">
+<w:document xmlns:wpc="http://schemas.microsoft.com/office/word/2010/wordprocessingCanvas" xmlns:cx="http://schemas.microsoft.com/office/drawing/2014/chartex" xmlns:cx1="http://schemas.microsoft.com/office/drawing/2015/9/8/chartex" xmlns:cx2="http://schemas.microsoft.com/office/drawing/2015/10/21/chartex" xmlns:cx3="http://schemas.microsoft.com/office/drawing/2016/5/9/chartex" xmlns:cx4="http://schemas.microsoft.com/office/drawing/2016/5/10/chartex" xmlns:cx5="http://schemas.microsoft.com/office/drawing/2016/5/11/chartex" xmlns:cx6="http://schemas.microsoft.com/office/drawing/2016/5/12/chartex" xmlns:cx7="http://schemas.microsoft.com/office/drawing/2016/5/13/chartex" xmlns:cx8="http://schemas.microsoft.com/office/drawing/2016/5/14/chartex" xmlns:mc="http://schemas.openxmlformats.org/markup-compatibility/2006" xmlns:aink="http://schemas.microsoft.com/office/drawing/2016/ink" xmlns:am3d="http://schemas.microsoft.com/office/drawing/2017/model3d" xmlns:o="urn:schemas-microsoft-com:office:office" xmlns:r="http://schemas.openxmlformats.org/officeDocument/2006/relationships" xmlns:m="http://schemas.openxmlformats.org/officeDocument/2006/math" xmlns:v="urn:schemas-microsoft-com:vml" xmlns:wp14="http://schemas.microsoft.com/office/word/2010/wordprocessingDrawing" xmlns:wp="http://schemas.openxmlformats.org/drawingml/2006/wordprocessingDrawing" xmlns:w10="urn:schemas-microsoft-com:office:word" xmlns:w="http://schemas.openxmlformats.org/wordprocessingml/2006/main" xmlns:w14="http://schemas.microsoft.com/office/word/2010/wordml" xmlns:w15="http://schemas.microsoft.com/office/word/2012/wordml" xmlns:w16cex="http://schemas.microsoft.com/office/word/2018/wordml/cex" xmlns:w16cid="http://schemas.microsoft.com/office/word/2016/wordml/cid" xmlns:w16="http://schemas.microsoft.com/office/word/2018/wordml" xmlns:w16sdtdh="http://schemas.microsoft.com/office/word/2020/wordml/sdtdatahash" xmlns:w16se="http://schemas.microsoft.com/office/word/2015/wordml/symex" xmlns:wpg="http://schemas.microsoft.com/office/word/2010/wordprocessingGroup" xmlns:wpi="http://schemas.microsoft.com/office/word/2010/wordprocessingInk" xmlns:wne="http://schemas.microsoft.com/office/word/2006/wordml" xmlns:wps="http://schemas.microsoft.com/office/word/2010/wordprocessingShape" mc:Ignorable="w14 w15 w16se w16cid w16 w16cex w16sdtdh wp14">
   <w:body>
     <w:p>
       <w:pPr>
-        <w:jc w:val="both"/>
+        <w:jc w:val="right"/>
+        <w:rPr>
+          <w:b/>
+          <w:bCs/>
+          <w:sz w:val="14"/>
+          <w:szCs w:val="14"/>
+          <w:lang/>
+        </w:rPr>
+      </w:pPr>
+      <w:r>
+        <w:rPr>
+          <w:noProof/>
+          <w:sz w:val="8"/>
+          <w:szCs w:val="8"/>
+        </w:rPr>
+        <w:drawing>
+          <wp:anchor distT="0" distB="0" distL="114300" distR="114300" simplePos="0" relativeHeight="251661312" behindDoc="0" locked="0" layoutInCell="1" allowOverlap="1" wp14:anchorId="24BF4599" wp14:editId="19DD1E98">
+            <wp:simplePos x="895350" y="895350"/>
+            <wp:positionH relativeFrom="margin">
+              <wp:align>center</wp:align>
+            </wp:positionH>
+            <wp:positionV relativeFrom="margin">
+              <wp:align>center</wp:align>
+            </wp:positionV>
+            <wp:extent cx="4194175" cy="4877435"/>
+            <wp:effectExtent l="0" t="0" r="0" b="0"/>
+            <wp:wrapSquare wrapText="bothSides"/>
+            <wp:docPr id="25" name="Image 8"/>
+            <wp:cNvGraphicFramePr/>
+            <a:graphic xmlns:a="http://schemas.openxmlformats.org/drawingml/2006/main">
+              <a:graphicData uri="http://schemas.openxmlformats.org/drawingml/2006/picture">
+                <pic:pic xmlns:pic="http://schemas.openxmlformats.org/drawingml/2006/picture">
+                  <pic:nvPicPr>
+                    <pic:cNvPr id="25" name="Image 8"/>
+                    <pic:cNvPicPr/>
+                  </pic:nvPicPr>
+                  <pic:blipFill>
+                    <a:blip r:embed="rId8">
+                      <a:extLst>
+                        <a:ext uri="{28A0092B-C50C-407E-A947-70E740481C1C}">
+                          <a14:useLocalDpi xmlns:a14="http://schemas.microsoft.com/office/drawing/2010/main" val="0"/>
+                        </a:ext>
+                      </a:extLst>
+                    </a:blip>
+                    <a:srcRect/>
+                    <a:stretch>
+                      <a:fillRect/>
+                    </a:stretch>
+                  </pic:blipFill>
+                  <pic:spPr bwMode="auto">
+                    <a:xfrm>
+                      <a:off x="0" y="0"/>
+                      <a:ext cx="4194175" cy="4877435"/>
+                    </a:xfrm>
+                    <a:prstGeom prst="rect">
+                      <a:avLst/>
+                    </a:prstGeom>
+                    <a:noFill/>
+                  </pic:spPr>
+                </pic:pic>
+              </a:graphicData>
+            </a:graphic>
+          </wp:anchor>
+        </w:drawing>
+      </w:r>
+      <w:r>
+        <w:rPr>
+          <w:sz w:val="14"/>
+          <w:szCs w:val="14"/>
+        </w:rPr>
+        <w:t xml:space="preserve">Dubois </w:t>
+      </w:r>
+      <w:r>
+        <w:rPr>
+          <w:sz w:val="14"/>
+          <w:szCs w:val="14"/>
+        </w:rPr>
+        <w:t>Charles</w:t>
+      </w:r>
+      <w:r>
+        <w:rPr>
+          <w:sz w:val="14"/>
+          <w:szCs w:val="14"/>
+        </w:rPr>
+        <w:t>, Duchène Nathanaël, Dias</w:t>
+      </w:r>
+      <w:r>
+        <w:rPr>
+          <w:sz w:val="14"/>
+          <w:szCs w:val="14"/>
+        </w:rPr>
+        <w:t xml:space="preserve"> </w:t>
+      </w:r>
+      <w:proofErr w:type="spellStart"/>
+      <w:r>
+        <w:rPr>
+          <w:sz w:val="14"/>
+          <w:szCs w:val="14"/>
+        </w:rPr>
+        <w:t>Neves</w:t>
+      </w:r>
+      <w:proofErr w:type="spellEnd"/>
+      <w:r>
+        <w:rPr>
+          <w:sz w:val="14"/>
+          <w:szCs w:val="14"/>
+        </w:rPr>
+        <w:t xml:space="preserve"> Louis-</w:t>
+      </w:r>
+      <w:proofErr w:type="spellStart"/>
+      <w:r>
+        <w:rPr>
+          <w:sz w:val="14"/>
+          <w:szCs w:val="14"/>
+        </w:rPr>
+        <w:t>Robbert</w:t>
+      </w:r>
+      <w:proofErr w:type="spellEnd"/>
+    </w:p>
+    <w:p>
+      <w:pPr>
+        <w:jc w:val="right"/>
+        <w:rPr>
+          <w:sz w:val="20"/>
+          <w:szCs w:val="20"/>
+          <w:lang/>
+        </w:rPr>
+      </w:pPr>
+    </w:p>
+    <w:p>
+      <w:pPr>
         <w:rPr>
           <w:sz w:val="32"/>
           <w:szCs w:val="32"/>
         </w:rPr>
       </w:pPr>
-      <w:r>
-        <w:rPr>
+    </w:p>
+    <w:p>
+      <w:pPr>
+        <w:jc w:val="center"/>
+        <w:rPr>
+          <w:b/>
+          <w:bCs/>
           <w:sz w:val="32"/>
           <w:szCs w:val="32"/>
-        </w:rPr>
-        <w:t>Introduction</w:t>
-      </w:r>
-      <w:r>
-        <w:rPr>
+          <w:u w:val="single"/>
+          <w:lang w:val="en-US"/>
+        </w:rPr>
+      </w:pPr>
+      <w:r>
+        <w:rPr>
+          <w:b/>
+          <w:bCs/>
           <w:sz w:val="32"/>
           <w:szCs w:val="32"/>
-        </w:rPr>
-        <w:t> :</w:t>
-      </w:r>
-    </w:p>
-    <w:p>
-      <w:pPr>
-        <w:jc w:val="both"/>
-      </w:pPr>
-      <w:r>
-        <w:t>Une école secondaire nous a contacté afin que nous leur mettions en place un moyen simple, rapide et efficace de gérer les inscriptions dans leurs différentes sections. mon équipe technique et moi-même nous sommes donc attelé a cette tache afin de leur proposer le service le plus homogène possible.</w:t>
-      </w:r>
-    </w:p>
-    <w:p>
-      <w:pPr>
-        <w:jc w:val="both"/>
-        <w:rPr>
+          <w:u w:val="single"/>
+          <w:bdr w:val="none" w:sz="0" w:space="0" w:color="auto" w:frame="1"/>
+          <w:lang w:val="en-US"/>
+        </w:rPr>
+        <w:t xml:space="preserve">The </w:t>
+      </w:r>
+      <w:proofErr w:type="spellStart"/>
+      <w:r>
+        <w:rPr>
+          <w:b/>
+          <w:bCs/>
           <w:sz w:val="32"/>
           <w:szCs w:val="32"/>
-        </w:rPr>
-      </w:pPr>
-      <w:r>
-        <w:rPr>
+          <w:u w:val="single"/>
+          <w:bdr w:val="none" w:sz="0" w:space="0" w:color="auto" w:frame="1"/>
+          <w:lang w:val="en-US"/>
+        </w:rPr>
+        <w:t>Louchana</w:t>
+      </w:r>
+      <w:proofErr w:type="spellEnd"/>
+      <w:r>
+        <w:rPr>
+          <w:b/>
+          <w:bCs/>
           <w:sz w:val="32"/>
           <w:szCs w:val="32"/>
-        </w:rPr>
-        <w:t xml:space="preserve">Mise en contexte du besoin client : </w:t>
-      </w:r>
-    </w:p>
-    <w:p>
-      <w:pPr>
-        <w:jc w:val="both"/>
-      </w:pPr>
-      <w:r>
-        <w:t xml:space="preserve">Notre client (à savoir, la Louchana High School) souhaite </w:t>
-      </w:r>
-      <w:r>
-        <w:t xml:space="preserve">une </w:t>
-      </w:r>
-      <w:r>
-        <w:t>méthode</w:t>
-      </w:r>
-      <w:r>
-        <w:t xml:space="preserve"> d’inscription</w:t>
-      </w:r>
-      <w:r>
-        <w:t xml:space="preserve"> dans ses différentes sections</w:t>
-      </w:r>
-      <w:r>
-        <w:t xml:space="preserve"> plus efficace que celle qu’elle propose actuellement.</w:t>
-      </w:r>
-      <w:r>
-        <w:t xml:space="preserve"> Les objectifs de base a atteindre</w:t>
-      </w:r>
-      <w:r>
-        <w:t xml:space="preserve"> sont : que </w:t>
-      </w:r>
-      <w:r>
-        <w:t>chaque</w:t>
-      </w:r>
-      <w:r>
-        <w:t xml:space="preserve"> secrétaire</w:t>
-      </w:r>
-      <w:r>
-        <w:t xml:space="preserve">s </w:t>
-      </w:r>
-      <w:r>
-        <w:t>doivent</w:t>
-      </w:r>
-      <w:r>
-        <w:t xml:space="preserve"> pouvoir soumettre les inscriptions via un formulaire</w:t>
-      </w:r>
-      <w:r>
-        <w:t xml:space="preserve">, validés manuellement par le responsable des </w:t>
-      </w:r>
-      <w:r>
-        <w:t>inscriptions</w:t>
-      </w:r>
-      <w:r>
-        <w:t>.</w:t>
-      </w:r>
-      <w:r>
-        <w:t xml:space="preserve"> Une notification doit alors être reçue </w:t>
-      </w:r>
-      <w:r>
-        <w:t>par les nouveaux élèves, ainsi qu’aux secrétaires</w:t>
-      </w:r>
-      <w:r>
-        <w:t xml:space="preserve"> et les informations doivent être encodées dans un fichier </w:t>
-      </w:r>
-      <w:r>
-        <w:t>Excel</w:t>
-      </w:r>
-      <w:r>
-        <w:t>. Si l’inscription est refus</w:t>
-      </w:r>
-      <w:r>
-        <w:t>ée, un justificatif doit être fournit.</w:t>
-      </w:r>
-      <w:r>
-        <w:t xml:space="preserve"> </w:t>
-      </w:r>
-      <w:r>
-        <w:t xml:space="preserve"> </w:t>
-      </w:r>
-    </w:p>
-    <w:p>
-      <w:pPr>
-        <w:jc w:val="both"/>
+          <w:u w:val="single"/>
+          <w:bdr w:val="none" w:sz="0" w:space="0" w:color="auto" w:frame="1"/>
+          <w:lang w:val="en-US"/>
+        </w:rPr>
+        <w:t xml:space="preserve"> High School's problem</w:t>
+      </w:r>
+    </w:p>
+    <w:p>
+      <w:pPr>
         <w:rPr>
           <w:sz w:val="32"/>
           <w:szCs w:val="32"/>
-        </w:rPr>
-      </w:pPr>
-      <w:r>
+          <w:lang w:val="en-US"/>
+        </w:rPr>
+      </w:pPr>
+    </w:p>
+    <w:p>
+      <w:pPr>
         <w:rPr>
           <w:sz w:val="32"/>
           <w:szCs w:val="32"/>
-        </w:rPr>
+          <w:lang w:val="en-US"/>
+        </w:rPr>
+      </w:pPr>
+    </w:p>
+    <w:p>
+      <w:pPr>
+        <w:rPr>
+          <w:sz w:val="32"/>
+          <w:szCs w:val="32"/>
+          <w:lang w:val="en-US"/>
+        </w:rPr>
+      </w:pPr>
+    </w:p>
+    <w:p>
+      <w:pPr>
+        <w:rPr>
+          <w:sz w:val="32"/>
+          <w:szCs w:val="32"/>
+          <w:lang w:val="en-US"/>
+        </w:rPr>
+      </w:pPr>
+    </w:p>
+    <w:p>
+      <w:pPr>
+        <w:rPr>
+          <w:sz w:val="32"/>
+          <w:szCs w:val="32"/>
+          <w:lang w:val="en-US"/>
+        </w:rPr>
+      </w:pPr>
+    </w:p>
+    <w:p>
+      <w:pPr>
+        <w:rPr>
+          <w:sz w:val="32"/>
+          <w:szCs w:val="32"/>
+          <w:lang w:val="en-US"/>
+        </w:rPr>
+      </w:pPr>
+    </w:p>
+    <w:p>
+      <w:pPr>
+        <w:rPr>
+          <w:sz w:val="32"/>
+          <w:szCs w:val="32"/>
+          <w:lang w:val="en-US"/>
+        </w:rPr>
+      </w:pPr>
+    </w:p>
+    <w:p>
+      <w:pPr>
+        <w:rPr>
+          <w:sz w:val="32"/>
+          <w:szCs w:val="32"/>
+          <w:lang w:val="en-US"/>
+        </w:rPr>
+      </w:pPr>
+    </w:p>
+    <w:p>
+      <w:pPr>
+        <w:rPr>
+          <w:sz w:val="32"/>
+          <w:szCs w:val="32"/>
+          <w:lang w:val="en-US"/>
+        </w:rPr>
+      </w:pPr>
+    </w:p>
+    <w:p>
+      <w:pPr>
+        <w:rPr>
+          <w:sz w:val="32"/>
+          <w:szCs w:val="32"/>
+          <w:lang w:val="en-US"/>
+        </w:rPr>
+      </w:pPr>
+    </w:p>
+    <w:p>
+      <w:pPr>
+        <w:rPr>
+          <w:sz w:val="32"/>
+          <w:szCs w:val="32"/>
+          <w:lang w:val="en-US"/>
+        </w:rPr>
+      </w:pPr>
+    </w:p>
+    <w:p>
+      <w:pPr>
+        <w:rPr>
+          <w:sz w:val="32"/>
+          <w:szCs w:val="32"/>
+          <w:lang w:val="en-US"/>
+        </w:rPr>
+      </w:pPr>
+    </w:p>
+    <w:p>
+      <w:pPr>
+        <w:rPr>
+          <w:sz w:val="32"/>
+          <w:szCs w:val="32"/>
+          <w:lang w:val="en-US"/>
+        </w:rPr>
+      </w:pPr>
+    </w:p>
+    <w:p>
+      <w:pPr>
+        <w:rPr>
+          <w:sz w:val="32"/>
+          <w:szCs w:val="32"/>
+          <w:lang w:val="en-US"/>
+        </w:rPr>
+      </w:pPr>
+    </w:p>
+    <w:p>
+      <w:pPr>
+        <w:rPr>
+          <w:sz w:val="32"/>
+          <w:szCs w:val="32"/>
+          <w:lang w:val="en-US"/>
+        </w:rPr>
+      </w:pPr>
+    </w:p>
+    <w:p>
+      <w:pPr>
+        <w:rPr>
+          <w:sz w:val="32"/>
+          <w:szCs w:val="32"/>
+          <w:lang w:val="en-US"/>
+        </w:rPr>
+      </w:pPr>
+    </w:p>
+    <w:p>
+      <w:pPr>
+        <w:rPr>
+          <w:sz w:val="32"/>
+          <w:szCs w:val="32"/>
+          <w:lang w:val="en-US"/>
+        </w:rPr>
+      </w:pPr>
+      <w:r>
+        <w:rPr>
+          <w:sz w:val="32"/>
+          <w:szCs w:val="32"/>
+          <w:lang w:val="en-US"/>
+        </w:rPr>
+        <w:br w:type="page"/>
+      </w:r>
+    </w:p>
+    <w:p>
+      <w:pPr>
+        <w:rPr>
+          <w:lang w:val="en-US"/>
+        </w:rPr>
+      </w:pPr>
+    </w:p>
+    <w:p>
+      <w:pPr>
+        <w:rPr>
+          <w:lang w:val="en-US"/>
+        </w:rPr>
+      </w:pPr>
+    </w:p>
+    <w:p>
+      <w:pPr>
+        <w:rPr>
+          <w:lang w:val="en-US"/>
+        </w:rPr>
+      </w:pPr>
+    </w:p>
+    <w:p>
+      <w:pPr>
+        <w:rPr>
+          <w:lang w:val="en-US"/>
+        </w:rPr>
+      </w:pPr>
+    </w:p>
+    <w:p>
+      <w:pPr>
+        <w:rPr>
+          <w:lang w:val="en-US"/>
+        </w:rPr>
+      </w:pPr>
+    </w:p>
+    <w:p>
+      <w:pPr>
+        <w:rPr>
+          <w:lang w:val="en-US"/>
+        </w:rPr>
+      </w:pPr>
+    </w:p>
+    <w:p>
+      <w:pPr>
+        <w:rPr>
+          <w:lang w:val="en-US"/>
+        </w:rPr>
+      </w:pPr>
+    </w:p>
+    <w:p>
+      <w:pPr>
+        <w:rPr>
+          <w:lang w:val="en-US"/>
+        </w:rPr>
+      </w:pPr>
+    </w:p>
+    <w:p>
+      <w:pPr>
+        <w:rPr>
+          <w:lang w:val="en-US"/>
+        </w:rPr>
+      </w:pPr>
+    </w:p>
+    <w:p>
+      <w:pPr>
+        <w:rPr>
+          <w:lang w:val="en-US"/>
+        </w:rPr>
+      </w:pPr>
+    </w:p>
+    <w:sdt>
+      <w:sdtPr>
+        <w:id w:val="-1353174614"/>
+        <w:docPartObj>
+          <w:docPartGallery w:val="Table of Contents"/>
+          <w:docPartUnique/>
+        </w:docPartObj>
+      </w:sdtPr>
+      <w:sdtEndPr>
+        <w:rPr>
+          <w:rFonts w:asciiTheme="minorHAnsi" w:eastAsiaTheme="minorHAnsi" w:hAnsiTheme="minorHAnsi" w:cstheme="minorBidi"/>
+          <w:b/>
+          <w:bCs/>
+          <w:noProof/>
+          <w:color w:val="auto"/>
+          <w:kern w:val="2"/>
+          <w:sz w:val="22"/>
+          <w:szCs w:val="22"/>
+          <w:lang w:val="fr-BE"/>
+        </w:rPr>
+      </w:sdtEndPr>
+      <w:sdtContent>
+        <w:p>
+          <w:pPr>
+            <w:pStyle w:val="TOCHeading"/>
+          </w:pPr>
+          <w:r>
+            <w:t>Table des matières</w:t>
+          </w:r>
+          <w:r>
+            <w:t>:</w:t>
+          </w:r>
+        </w:p>
+        <w:p>
+          <w:pPr>
+            <w:pStyle w:val="TOC1"/>
+            <w:tabs>
+              <w:tab w:val="right" w:leader="dot" w:pos="9062"/>
+            </w:tabs>
+            <w:rPr>
+              <w:rFonts w:eastAsiaTheme="minorEastAsia"/>
+              <w:noProof/>
+              <w:kern w:val="0"/>
+              <w:lang/>
+              <w14:ligatures w14:val="none"/>
+            </w:rPr>
+          </w:pPr>
+          <w:r>
+            <w:fldChar w:fldCharType="begin"/>
+          </w:r>
+          <w:r>
+            <w:instrText xml:space="preserve"> TOC \o "1-3" \h \z \u </w:instrText>
+          </w:r>
+          <w:r>
+            <w:fldChar w:fldCharType="separate"/>
+          </w:r>
+          <w:hyperlink w:anchor="_Toc155346543" w:history="1">
+            <w:r>
+              <w:rPr>
+                <w:rStyle w:val="Hyperlink"/>
+                <w:noProof/>
+                <w:lang w:val="en-US"/>
+              </w:rPr>
+              <w:t>Introduction:</w:t>
+            </w:r>
+            <w:r>
+              <w:rPr>
+                <w:noProof/>
+                <w:webHidden/>
+              </w:rPr>
+              <w:tab/>
+            </w:r>
+            <w:r>
+              <w:rPr>
+                <w:noProof/>
+                <w:webHidden/>
+              </w:rPr>
+              <w:fldChar w:fldCharType="begin"/>
+            </w:r>
+            <w:r>
+              <w:rPr>
+                <w:noProof/>
+                <w:webHidden/>
+              </w:rPr>
+              <w:instrText xml:space="preserve"> PAGEREF _Toc155346543 \h </w:instrText>
+            </w:r>
+            <w:r>
+              <w:rPr>
+                <w:noProof/>
+                <w:webHidden/>
+              </w:rPr>
+            </w:r>
+            <w:r>
+              <w:rPr>
+                <w:noProof/>
+                <w:webHidden/>
+              </w:rPr>
+              <w:fldChar w:fldCharType="separate"/>
+            </w:r>
+            <w:r>
+              <w:rPr>
+                <w:noProof/>
+                <w:webHidden/>
+              </w:rPr>
+              <w:t>3</w:t>
+            </w:r>
+            <w:r>
+              <w:rPr>
+                <w:noProof/>
+                <w:webHidden/>
+              </w:rPr>
+              <w:fldChar w:fldCharType="end"/>
+            </w:r>
+          </w:hyperlink>
+        </w:p>
+        <w:p>
+          <w:pPr>
+            <w:pStyle w:val="TOC1"/>
+            <w:tabs>
+              <w:tab w:val="right" w:leader="dot" w:pos="9062"/>
+            </w:tabs>
+            <w:rPr>
+              <w:rFonts w:eastAsiaTheme="minorEastAsia"/>
+              <w:noProof/>
+              <w:kern w:val="0"/>
+              <w:lang/>
+              <w14:ligatures w14:val="none"/>
+            </w:rPr>
+          </w:pPr>
+          <w:hyperlink w:anchor="_Toc155346544" w:history="1">
+            <w:r>
+              <w:rPr>
+                <w:rStyle w:val="Hyperlink"/>
+                <w:noProof/>
+              </w:rPr>
+              <w:t>Mise en contexte du besoin client :</w:t>
+            </w:r>
+            <w:r>
+              <w:rPr>
+                <w:noProof/>
+                <w:webHidden/>
+              </w:rPr>
+              <w:tab/>
+            </w:r>
+            <w:r>
+              <w:rPr>
+                <w:noProof/>
+                <w:webHidden/>
+              </w:rPr>
+              <w:fldChar w:fldCharType="begin"/>
+            </w:r>
+            <w:r>
+              <w:rPr>
+                <w:noProof/>
+                <w:webHidden/>
+              </w:rPr>
+              <w:instrText xml:space="preserve"> PAGEREF _Toc155346544 \h </w:instrText>
+            </w:r>
+            <w:r>
+              <w:rPr>
+                <w:noProof/>
+                <w:webHidden/>
+              </w:rPr>
+            </w:r>
+            <w:r>
+              <w:rPr>
+                <w:noProof/>
+                <w:webHidden/>
+              </w:rPr>
+              <w:fldChar w:fldCharType="separate"/>
+            </w:r>
+            <w:r>
+              <w:rPr>
+                <w:noProof/>
+                <w:webHidden/>
+              </w:rPr>
+              <w:t>3</w:t>
+            </w:r>
+            <w:r>
+              <w:rPr>
+                <w:noProof/>
+                <w:webHidden/>
+              </w:rPr>
+              <w:fldChar w:fldCharType="end"/>
+            </w:r>
+          </w:hyperlink>
+        </w:p>
+        <w:p>
+          <w:pPr>
+            <w:pStyle w:val="TOC1"/>
+            <w:tabs>
+              <w:tab w:val="right" w:leader="dot" w:pos="9062"/>
+            </w:tabs>
+            <w:rPr>
+              <w:rFonts w:eastAsiaTheme="minorEastAsia"/>
+              <w:noProof/>
+              <w:kern w:val="0"/>
+              <w:lang/>
+              <w14:ligatures w14:val="none"/>
+            </w:rPr>
+          </w:pPr>
+          <w:hyperlink w:anchor="_Toc155346545" w:history="1">
+            <w:r>
+              <w:rPr>
+                <w:rStyle w:val="Hyperlink"/>
+                <w:noProof/>
+              </w:rPr>
+              <w:t>Description détaillée de la solution mise en place :</w:t>
+            </w:r>
+            <w:r>
+              <w:rPr>
+                <w:noProof/>
+                <w:webHidden/>
+              </w:rPr>
+              <w:tab/>
+            </w:r>
+            <w:r>
+              <w:rPr>
+                <w:noProof/>
+                <w:webHidden/>
+              </w:rPr>
+              <w:fldChar w:fldCharType="begin"/>
+            </w:r>
+            <w:r>
+              <w:rPr>
+                <w:noProof/>
+                <w:webHidden/>
+              </w:rPr>
+              <w:instrText xml:space="preserve"> PAGEREF _Toc155346545 \h </w:instrText>
+            </w:r>
+            <w:r>
+              <w:rPr>
+                <w:noProof/>
+                <w:webHidden/>
+              </w:rPr>
+            </w:r>
+            <w:r>
+              <w:rPr>
+                <w:noProof/>
+                <w:webHidden/>
+              </w:rPr>
+              <w:fldChar w:fldCharType="separate"/>
+            </w:r>
+            <w:r>
+              <w:rPr>
+                <w:noProof/>
+                <w:webHidden/>
+              </w:rPr>
+              <w:t>3</w:t>
+            </w:r>
+            <w:r>
+              <w:rPr>
+                <w:noProof/>
+                <w:webHidden/>
+              </w:rPr>
+              <w:fldChar w:fldCharType="end"/>
+            </w:r>
+          </w:hyperlink>
+        </w:p>
+        <w:p>
+          <w:pPr>
+            <w:pStyle w:val="TOC1"/>
+            <w:tabs>
+              <w:tab w:val="right" w:leader="dot" w:pos="9062"/>
+            </w:tabs>
+            <w:rPr>
+              <w:rFonts w:eastAsiaTheme="minorEastAsia"/>
+              <w:noProof/>
+              <w:kern w:val="0"/>
+              <w:lang/>
+              <w14:ligatures w14:val="none"/>
+            </w:rPr>
+          </w:pPr>
+          <w:hyperlink w:anchor="_Toc155346546" w:history="1">
+            <w:r>
+              <w:rPr>
+                <w:rStyle w:val="Hyperlink"/>
+                <w:noProof/>
+              </w:rPr>
+              <w:t>Aperçu de l'organisation en tant qu'équipe :</w:t>
+            </w:r>
+            <w:r>
+              <w:rPr>
+                <w:noProof/>
+                <w:webHidden/>
+              </w:rPr>
+              <w:tab/>
+            </w:r>
+            <w:r>
+              <w:rPr>
+                <w:noProof/>
+                <w:webHidden/>
+              </w:rPr>
+              <w:fldChar w:fldCharType="begin"/>
+            </w:r>
+            <w:r>
+              <w:rPr>
+                <w:noProof/>
+                <w:webHidden/>
+              </w:rPr>
+              <w:instrText xml:space="preserve"> PAGEREF _Toc155346546 \h </w:instrText>
+            </w:r>
+            <w:r>
+              <w:rPr>
+                <w:noProof/>
+                <w:webHidden/>
+              </w:rPr>
+            </w:r>
+            <w:r>
+              <w:rPr>
+                <w:noProof/>
+                <w:webHidden/>
+              </w:rPr>
+              <w:fldChar w:fldCharType="separate"/>
+            </w:r>
+            <w:r>
+              <w:rPr>
+                <w:noProof/>
+                <w:webHidden/>
+              </w:rPr>
+              <w:t>4</w:t>
+            </w:r>
+            <w:r>
+              <w:rPr>
+                <w:noProof/>
+                <w:webHidden/>
+              </w:rPr>
+              <w:fldChar w:fldCharType="end"/>
+            </w:r>
+          </w:hyperlink>
+        </w:p>
+        <w:p>
+          <w:pPr>
+            <w:pStyle w:val="TOC1"/>
+            <w:tabs>
+              <w:tab w:val="right" w:leader="dot" w:pos="9062"/>
+            </w:tabs>
+            <w:rPr>
+              <w:rFonts w:eastAsiaTheme="minorEastAsia"/>
+              <w:noProof/>
+              <w:kern w:val="0"/>
+              <w:lang/>
+              <w14:ligatures w14:val="none"/>
+            </w:rPr>
+          </w:pPr>
+          <w:hyperlink w:anchor="_Toc155346547" w:history="1">
+            <w:r>
+              <w:rPr>
+                <w:rStyle w:val="Hyperlink"/>
+                <w:noProof/>
+              </w:rPr>
+              <w:t>Gestion du temps et répartition des tâches :</w:t>
+            </w:r>
+            <w:r>
+              <w:rPr>
+                <w:noProof/>
+                <w:webHidden/>
+              </w:rPr>
+              <w:tab/>
+            </w:r>
+            <w:r>
+              <w:rPr>
+                <w:noProof/>
+                <w:webHidden/>
+              </w:rPr>
+              <w:fldChar w:fldCharType="begin"/>
+            </w:r>
+            <w:r>
+              <w:rPr>
+                <w:noProof/>
+                <w:webHidden/>
+              </w:rPr>
+              <w:instrText xml:space="preserve"> PAGEREF _Toc155346547 \h </w:instrText>
+            </w:r>
+            <w:r>
+              <w:rPr>
+                <w:noProof/>
+                <w:webHidden/>
+              </w:rPr>
+            </w:r>
+            <w:r>
+              <w:rPr>
+                <w:noProof/>
+                <w:webHidden/>
+              </w:rPr>
+              <w:fldChar w:fldCharType="separate"/>
+            </w:r>
+            <w:r>
+              <w:rPr>
+                <w:noProof/>
+                <w:webHidden/>
+              </w:rPr>
+              <w:t>4</w:t>
+            </w:r>
+            <w:r>
+              <w:rPr>
+                <w:noProof/>
+                <w:webHidden/>
+              </w:rPr>
+              <w:fldChar w:fldCharType="end"/>
+            </w:r>
+          </w:hyperlink>
+        </w:p>
+        <w:p>
+          <w:pPr>
+            <w:pStyle w:val="TOC1"/>
+            <w:tabs>
+              <w:tab w:val="right" w:leader="dot" w:pos="9062"/>
+            </w:tabs>
+            <w:rPr>
+              <w:rFonts w:eastAsiaTheme="minorEastAsia"/>
+              <w:noProof/>
+              <w:kern w:val="0"/>
+              <w:lang/>
+              <w14:ligatures w14:val="none"/>
+            </w:rPr>
+          </w:pPr>
+          <w:hyperlink w:anchor="_Toc155346548" w:history="1">
+            <w:r>
+              <w:rPr>
+                <w:rStyle w:val="Hyperlink"/>
+                <w:noProof/>
+              </w:rPr>
+              <w:t>Portfolio de commandes via GIT :</w:t>
+            </w:r>
+            <w:r>
+              <w:rPr>
+                <w:noProof/>
+                <w:webHidden/>
+              </w:rPr>
+              <w:tab/>
+            </w:r>
+            <w:r>
+              <w:rPr>
+                <w:noProof/>
+                <w:webHidden/>
+              </w:rPr>
+              <w:fldChar w:fldCharType="begin"/>
+            </w:r>
+            <w:r>
+              <w:rPr>
+                <w:noProof/>
+                <w:webHidden/>
+              </w:rPr>
+              <w:instrText xml:space="preserve"> PAGEREF _Toc155346548 \h </w:instrText>
+            </w:r>
+            <w:r>
+              <w:rPr>
+                <w:noProof/>
+                <w:webHidden/>
+              </w:rPr>
+            </w:r>
+            <w:r>
+              <w:rPr>
+                <w:noProof/>
+                <w:webHidden/>
+              </w:rPr>
+              <w:fldChar w:fldCharType="separate"/>
+            </w:r>
+            <w:r>
+              <w:rPr>
+                <w:noProof/>
+                <w:webHidden/>
+              </w:rPr>
+              <w:t>4</w:t>
+            </w:r>
+            <w:r>
+              <w:rPr>
+                <w:noProof/>
+                <w:webHidden/>
+              </w:rPr>
+              <w:fldChar w:fldCharType="end"/>
+            </w:r>
+          </w:hyperlink>
+        </w:p>
+        <w:p>
+          <w:pPr>
+            <w:pStyle w:val="TOC1"/>
+            <w:tabs>
+              <w:tab w:val="right" w:leader="dot" w:pos="9062"/>
+            </w:tabs>
+            <w:rPr>
+              <w:rFonts w:eastAsiaTheme="minorEastAsia"/>
+              <w:noProof/>
+              <w:kern w:val="0"/>
+              <w:lang/>
+              <w14:ligatures w14:val="none"/>
+            </w:rPr>
+          </w:pPr>
+          <w:hyperlink w:anchor="_Toc155346549" w:history="1">
+            <w:r>
+              <w:rPr>
+                <w:rStyle w:val="Hyperlink"/>
+                <w:noProof/>
+              </w:rPr>
+              <w:t>Conclusion :</w:t>
+            </w:r>
+            <w:r>
+              <w:rPr>
+                <w:noProof/>
+                <w:webHidden/>
+              </w:rPr>
+              <w:tab/>
+            </w:r>
+            <w:r>
+              <w:rPr>
+                <w:noProof/>
+                <w:webHidden/>
+              </w:rPr>
+              <w:fldChar w:fldCharType="begin"/>
+            </w:r>
+            <w:r>
+              <w:rPr>
+                <w:noProof/>
+                <w:webHidden/>
+              </w:rPr>
+              <w:instrText xml:space="preserve"> PAGEREF _Toc155346549 \h </w:instrText>
+            </w:r>
+            <w:r>
+              <w:rPr>
+                <w:noProof/>
+                <w:webHidden/>
+              </w:rPr>
+            </w:r>
+            <w:r>
+              <w:rPr>
+                <w:noProof/>
+                <w:webHidden/>
+              </w:rPr>
+              <w:fldChar w:fldCharType="separate"/>
+            </w:r>
+            <w:r>
+              <w:rPr>
+                <w:noProof/>
+                <w:webHidden/>
+              </w:rPr>
+              <w:t>4</w:t>
+            </w:r>
+            <w:r>
+              <w:rPr>
+                <w:noProof/>
+                <w:webHidden/>
+              </w:rPr>
+              <w:fldChar w:fldCharType="end"/>
+            </w:r>
+          </w:hyperlink>
+        </w:p>
+        <w:p>
+          <w:r>
+            <w:rPr>
+              <w:b/>
+              <w:bCs/>
+              <w:noProof/>
+            </w:rPr>
+            <w:fldChar w:fldCharType="end"/>
+          </w:r>
+        </w:p>
+      </w:sdtContent>
+    </w:sdt>
+    <w:p>
+      <w:pPr>
+        <w:rPr>
+          <w:lang w:val="en-US"/>
+        </w:rPr>
+      </w:pPr>
+    </w:p>
+    <w:p>
+      <w:pPr>
+        <w:rPr>
+          <w:sz w:val="32"/>
+          <w:szCs w:val="32"/>
+          <w:lang w:val="en-US"/>
+        </w:rPr>
+      </w:pPr>
+    </w:p>
+    <w:p>
+      <w:pPr>
+        <w:rPr>
+          <w:sz w:val="32"/>
+          <w:szCs w:val="32"/>
+          <w:lang w:val="en-US"/>
+        </w:rPr>
+      </w:pPr>
+    </w:p>
+    <w:p>
+      <w:pPr>
+        <w:rPr>
+          <w:sz w:val="32"/>
+          <w:szCs w:val="32"/>
+          <w:lang w:val="en-US"/>
+        </w:rPr>
+      </w:pPr>
+    </w:p>
+    <w:p>
+      <w:pPr>
+        <w:rPr>
+          <w:sz w:val="32"/>
+          <w:szCs w:val="32"/>
+          <w:lang w:val="en-US"/>
+        </w:rPr>
+      </w:pPr>
+    </w:p>
+    <w:p>
+      <w:pPr>
+        <w:rPr>
+          <w:sz w:val="32"/>
+          <w:szCs w:val="32"/>
+          <w:lang w:val="en-US"/>
+        </w:rPr>
+      </w:pPr>
+      <w:r>
+        <w:rPr>
+          <w:sz w:val="32"/>
+          <w:szCs w:val="32"/>
+          <w:lang w:val="en-US"/>
+        </w:rPr>
+        <w:br w:type="page"/>
+      </w:r>
+    </w:p>
+    <w:p>
+      <w:pPr>
+        <w:pStyle w:val="Heading1"/>
+        <w:rPr>
+          <w:lang w:val="en-US"/>
+        </w:rPr>
+      </w:pPr>
+      <w:bookmarkStart w:id="0" w:name="_Toc155346272"/>
+      <w:bookmarkStart w:id="1" w:name="_Toc155346543"/>
+      <w:r>
+        <w:rPr>
+          <w:lang w:val="en-US"/>
+        </w:rPr>
+        <w:lastRenderedPageBreak/>
+        <w:t>Introduction:</w:t>
+      </w:r>
+      <w:bookmarkEnd w:id="0"/>
+      <w:bookmarkEnd w:id="1"/>
+    </w:p>
+    <w:p>
+      <w:pPr>
+        <w:jc w:val="both"/>
+      </w:pPr>
+      <w:r>
+        <w:t xml:space="preserve">Une école secondaire nous a contacté afin que nous leur mettions en place un moyen simple, rapide et efficace de gérer les inscriptions dans leurs différentes sections. </w:t>
+      </w:r>
+      <w:proofErr w:type="gramStart"/>
+      <w:r>
+        <w:t>mon</w:t>
+      </w:r>
+      <w:proofErr w:type="gramEnd"/>
+      <w:r>
+        <w:t xml:space="preserve"> équipe technique et moi-même nous sommes donc attelé </w:t>
+      </w:r>
+      <w:proofErr w:type="spellStart"/>
+      <w:r>
+        <w:t>a</w:t>
+      </w:r>
+      <w:proofErr w:type="spellEnd"/>
+      <w:r>
+        <w:t xml:space="preserve"> cette tache afin de leur proposer le service le plus homogène possible.</w:t>
+      </w:r>
+    </w:p>
+    <w:p>
+      <w:pPr>
+        <w:pStyle w:val="Heading1"/>
+      </w:pPr>
+      <w:bookmarkStart w:id="2" w:name="_Toc155346273"/>
+      <w:bookmarkStart w:id="3" w:name="_Toc155346544"/>
+      <w:r>
+        <w:t>Mise en contexte du besoin client :</w:t>
+      </w:r>
+      <w:bookmarkEnd w:id="2"/>
+      <w:bookmarkEnd w:id="3"/>
+      <w:r>
+        <w:t xml:space="preserve"> </w:t>
+      </w:r>
+    </w:p>
+    <w:p>
+      <w:pPr>
+        <w:jc w:val="both"/>
+      </w:pPr>
+      <w:r>
+        <w:t xml:space="preserve">Notre client (à savoir, la </w:t>
+      </w:r>
+      <w:proofErr w:type="spellStart"/>
+      <w:r>
+        <w:t>Louchana</w:t>
+      </w:r>
+      <w:proofErr w:type="spellEnd"/>
+      <w:r>
+        <w:t xml:space="preserve"> High </w:t>
+      </w:r>
+      <w:proofErr w:type="spellStart"/>
+      <w:r>
+        <w:t>School</w:t>
+      </w:r>
+      <w:proofErr w:type="spellEnd"/>
+      <w:r>
+        <w:t xml:space="preserve">) souhaite </w:t>
+      </w:r>
+      <w:r>
+        <w:t xml:space="preserve">une </w:t>
+      </w:r>
+      <w:r>
+        <w:t>méthode</w:t>
+      </w:r>
+      <w:r>
+        <w:t xml:space="preserve"> d’inscription</w:t>
+      </w:r>
+      <w:r>
+        <w:t xml:space="preserve"> dans ses différentes sections</w:t>
+      </w:r>
+      <w:r>
+        <w:t xml:space="preserve"> plus efficace que celle qu’elle propose actuellement.</w:t>
+      </w:r>
+      <w:r>
+        <w:t xml:space="preserve"> Les objectifs de base </w:t>
+      </w:r>
+      <w:proofErr w:type="spellStart"/>
+      <w:proofErr w:type="gramStart"/>
+      <w:r>
+        <w:t>a</w:t>
+      </w:r>
+      <w:proofErr w:type="spellEnd"/>
+      <w:proofErr w:type="gramEnd"/>
+      <w:r>
+        <w:t xml:space="preserve"> atteindre</w:t>
+      </w:r>
+      <w:r>
+        <w:t xml:space="preserve"> sont : que </w:t>
+      </w:r>
+      <w:r>
+        <w:t>chaque</w:t>
+      </w:r>
+      <w:r>
+        <w:t xml:space="preserve"> secrétaire</w:t>
+      </w:r>
+      <w:r>
+        <w:t xml:space="preserve">s </w:t>
+      </w:r>
+      <w:r>
+        <w:t>doivent</w:t>
+      </w:r>
+      <w:r>
+        <w:t xml:space="preserve"> pouvoir soumettre les inscriptions via un formulaire</w:t>
+      </w:r>
+      <w:r>
+        <w:t xml:space="preserve">, validés manuellement par le responsable des </w:t>
+      </w:r>
+      <w:r>
+        <w:t>inscriptions</w:t>
+      </w:r>
+      <w:r>
+        <w:t>.</w:t>
+      </w:r>
+      <w:r>
+        <w:t xml:space="preserve"> Une notification doit alors être reçue </w:t>
+      </w:r>
+      <w:r>
+        <w:t>par les nouveaux élèves, ainsi qu’aux secrétaires</w:t>
+      </w:r>
+      <w:r>
+        <w:t xml:space="preserve"> et les informations doivent être encodées dans un fichier </w:t>
+      </w:r>
+      <w:r>
+        <w:t>Excel</w:t>
+      </w:r>
+      <w:r>
+        <w:t>. Si l’inscription est refus</w:t>
+      </w:r>
+      <w:r>
+        <w:t>ée, un justificatif doit être fournit.</w:t>
+      </w:r>
+      <w:r>
+        <w:t xml:space="preserve"> </w:t>
+      </w:r>
+      <w:r>
+        <w:t xml:space="preserve"> </w:t>
+      </w:r>
+    </w:p>
+    <w:p>
+      <w:pPr>
+        <w:pStyle w:val="Heading1"/>
+      </w:pPr>
+      <w:bookmarkStart w:id="4" w:name="_Toc155346274"/>
+      <w:bookmarkStart w:id="5" w:name="_Toc155346545"/>
+      <w:r>
         <w:t>Description détaillée de la solution mise en place :</w:t>
       </w:r>
+      <w:bookmarkEnd w:id="4"/>
+      <w:bookmarkEnd w:id="5"/>
     </w:p>
     <w:p>
       <w:pPr>
@@ -179,7 +1252,7 @@
     </w:p>
     <w:p>
       <w:pPr>
-        <w:pStyle w:val="Paragraphedeliste"/>
+        <w:pStyle w:val="ListParagraph"/>
         <w:numPr>
           <w:ilvl w:val="0"/>
           <w:numId w:val="3"/>
@@ -198,7 +1271,7 @@
     </w:p>
     <w:p>
       <w:pPr>
-        <w:pStyle w:val="Paragraphedeliste"/>
+        <w:pStyle w:val="ListParagraph"/>
         <w:numPr>
           <w:ilvl w:val="0"/>
           <w:numId w:val="5"/>
@@ -220,7 +1293,7 @@
     </w:p>
     <w:p>
       <w:pPr>
-        <w:pStyle w:val="Paragraphedeliste"/>
+        <w:pStyle w:val="ListParagraph"/>
         <w:numPr>
           <w:ilvl w:val="0"/>
           <w:numId w:val="3"/>
@@ -242,7 +1315,7 @@
     </w:p>
     <w:p>
       <w:pPr>
-        <w:pStyle w:val="Paragraphedeliste"/>
+        <w:pStyle w:val="ListParagraph"/>
         <w:numPr>
           <w:ilvl w:val="0"/>
           <w:numId w:val="4"/>
@@ -276,7 +1349,7 @@
     </w:p>
     <w:p>
       <w:pPr>
-        <w:pStyle w:val="Paragraphedeliste"/>
+        <w:pStyle w:val="ListParagraph"/>
         <w:numPr>
           <w:ilvl w:val="0"/>
           <w:numId w:val="3"/>
@@ -289,7 +1362,7 @@
     </w:p>
     <w:p>
       <w:pPr>
-        <w:pStyle w:val="Paragraphedeliste"/>
+        <w:pStyle w:val="ListParagraph"/>
         <w:numPr>
           <w:ilvl w:val="0"/>
           <w:numId w:val="4"/>
@@ -329,7 +1402,7 @@
     </w:p>
     <w:p>
       <w:pPr>
-        <w:pStyle w:val="Paragraphedeliste"/>
+        <w:pStyle w:val="ListParagraph"/>
         <w:numPr>
           <w:ilvl w:val="0"/>
           <w:numId w:val="3"/>
@@ -342,7 +1415,7 @@
     </w:p>
     <w:p>
       <w:pPr>
-        <w:pStyle w:val="Paragraphedeliste"/>
+        <w:pStyle w:val="ListParagraph"/>
         <w:numPr>
           <w:ilvl w:val="0"/>
           <w:numId w:val="4"/>
@@ -382,7 +1455,7 @@
     </w:p>
     <w:p>
       <w:pPr>
-        <w:pStyle w:val="Paragraphedeliste"/>
+        <w:pStyle w:val="ListParagraph"/>
         <w:numPr>
           <w:ilvl w:val="0"/>
           <w:numId w:val="3"/>
@@ -407,7 +1480,7 @@
     </w:p>
     <w:p>
       <w:pPr>
-        <w:pStyle w:val="Paragraphedeliste"/>
+        <w:pStyle w:val="ListParagraph"/>
         <w:numPr>
           <w:ilvl w:val="0"/>
           <w:numId w:val="4"/>
@@ -435,7 +1508,7 @@
     </w:p>
     <w:p>
       <w:pPr>
-        <w:pStyle w:val="Paragraphedeliste"/>
+        <w:pStyle w:val="ListParagraph"/>
         <w:numPr>
           <w:ilvl w:val="0"/>
           <w:numId w:val="3"/>
@@ -448,7 +1521,7 @@
     </w:p>
     <w:p>
       <w:pPr>
-        <w:pStyle w:val="Paragraphedeliste"/>
+        <w:pStyle w:val="ListParagraph"/>
         <w:numPr>
           <w:ilvl w:val="0"/>
           <w:numId w:val="4"/>
@@ -527,7 +1600,15 @@
         <w:t xml:space="preserve">également une meilleure visibilité et </w:t>
       </w:r>
       <w:r>
-        <w:t xml:space="preserve">compréhension des données grâce a </w:t>
+        <w:t xml:space="preserve">compréhension des données grâce </w:t>
+      </w:r>
+      <w:proofErr w:type="spellStart"/>
+      <w:r>
+        <w:t>a</w:t>
+      </w:r>
+      <w:proofErr w:type="spellEnd"/>
+      <w:r>
+        <w:t xml:space="preserve"> </w:t>
       </w:r>
       <w:r>
         <w:t>l</w:t>
@@ -582,27 +1663,19 @@
     </w:p>
     <w:p>
       <w:pPr>
-        <w:jc w:val="both"/>
-        <w:rPr>
-          <w:sz w:val="32"/>
-          <w:szCs w:val="32"/>
-        </w:rPr>
-      </w:pPr>
-      <w:r>
-        <w:rPr>
-          <w:sz w:val="32"/>
-          <w:szCs w:val="32"/>
-        </w:rPr>
+        <w:pStyle w:val="Heading1"/>
+      </w:pPr>
+      <w:bookmarkStart w:id="6" w:name="_Toc155346275"/>
+      <w:bookmarkStart w:id="7" w:name="_Toc155346546"/>
+      <w:r>
         <w:lastRenderedPageBreak/>
         <w:t>Aperçu de l'organisation en tant qu'équipe</w:t>
       </w:r>
       <w:r>
-        <w:rPr>
-          <w:sz w:val="32"/>
-          <w:szCs w:val="32"/>
-        </w:rPr>
         <w:t> :</w:t>
       </w:r>
+      <w:bookmarkEnd w:id="6"/>
+      <w:bookmarkEnd w:id="7"/>
     </w:p>
     <w:p>
       <w:pPr>
@@ -727,7 +1800,15 @@
         <w:t>, que ce soit pour la gestion du temps, connaitre</w:t>
       </w:r>
       <w:r>
-        <w:t xml:space="preserve"> la disponibilité de chacun et a quel moment, le partage des données dans le logiciel git-hub</w:t>
+        <w:t xml:space="preserve"> la disponibilité de chacun et </w:t>
+      </w:r>
+      <w:proofErr w:type="spellStart"/>
+      <w:r>
+        <w:t>a</w:t>
+      </w:r>
+      <w:proofErr w:type="spellEnd"/>
+      <w:r>
+        <w:t xml:space="preserve"> quel moment, le partage des données dans le logiciel git-hub</w:t>
       </w:r>
       <w:r>
         <w:t xml:space="preserve"> mais aussi pour le Power Automate afin de réaliser des tests pour </w:t>
@@ -738,26 +1819,18 @@
     </w:p>
     <w:p>
       <w:pPr>
-        <w:jc w:val="both"/>
-        <w:rPr>
-          <w:sz w:val="32"/>
-          <w:szCs w:val="32"/>
-        </w:rPr>
-      </w:pPr>
-      <w:r>
-        <w:rPr>
-          <w:sz w:val="32"/>
-          <w:szCs w:val="32"/>
-        </w:rPr>
+        <w:pStyle w:val="Heading1"/>
+      </w:pPr>
+      <w:bookmarkStart w:id="8" w:name="_Toc155346276"/>
+      <w:bookmarkStart w:id="9" w:name="_Toc155346547"/>
+      <w:r>
         <w:t>Gestion du temps et répartition des tâches</w:t>
       </w:r>
       <w:r>
-        <w:rPr>
-          <w:sz w:val="32"/>
-          <w:szCs w:val="32"/>
-        </w:rPr>
         <w:t> :</w:t>
       </w:r>
+      <w:bookmarkEnd w:id="8"/>
+      <w:bookmarkEnd w:id="9"/>
     </w:p>
     <w:p>
       <w:pPr>
@@ -767,7 +1840,15 @@
         <w:t>Au tout début du projet, nous devions connaitre la disponibilité de chacun</w:t>
       </w:r>
       <w:r>
-        <w:t xml:space="preserve"> pour réaliser quelles a quel moment. Pour </w:t>
+        <w:t xml:space="preserve"> pour réaliser quelles </w:t>
+      </w:r>
+      <w:proofErr w:type="spellStart"/>
+      <w:r>
+        <w:t>a</w:t>
+      </w:r>
+      <w:proofErr w:type="spellEnd"/>
+      <w:r>
+        <w:t xml:space="preserve"> quel moment. Pour </w:t>
       </w:r>
       <w:r>
         <w:t>ce faire</w:t>
@@ -791,7 +1872,17 @@
         <w:t xml:space="preserve">quelles taches prendraient plus ou moins de temps tout en essayant de rester le plus cohérant possible. Toutefois, nous avons </w:t>
       </w:r>
       <w:r>
-        <w:t xml:space="preserve">veillé a laisser un temps supplémentaire pour chaque taches afin de pouvoir relire, </w:t>
+        <w:t xml:space="preserve">veillé </w:t>
+      </w:r>
+      <w:proofErr w:type="spellStart"/>
+      <w:proofErr w:type="gramStart"/>
+      <w:r>
+        <w:t>a</w:t>
+      </w:r>
+      <w:proofErr w:type="spellEnd"/>
+      <w:proofErr w:type="gramEnd"/>
+      <w:r>
+        <w:t xml:space="preserve"> laisser un temps supplémentaire pour chaque taches afin de pouvoir relire, </w:t>
       </w:r>
       <w:r>
         <w:t>corriger certaines potentielles erreurs et</w:t>
@@ -838,7 +1929,25 @@
         <w:t xml:space="preserve"> des commandes depuis quelques années déjà il a </w:t>
       </w:r>
       <w:r>
-        <w:t>donc eu plus simple a comprendre le fonctionnement et tout les aspect pratique de git-hub. Charles</w:t>
+        <w:t xml:space="preserve">donc eu plus simple </w:t>
+      </w:r>
+      <w:proofErr w:type="spellStart"/>
+      <w:proofErr w:type="gramStart"/>
+      <w:r>
+        <w:t>a</w:t>
+      </w:r>
+      <w:proofErr w:type="spellEnd"/>
+      <w:proofErr w:type="gramEnd"/>
+      <w:r>
+        <w:t xml:space="preserve"> comprendre le fonctionnement et </w:t>
+      </w:r>
+      <w:proofErr w:type="spellStart"/>
+      <w:r>
+        <w:t>tout</w:t>
+      </w:r>
+      <w:proofErr w:type="spellEnd"/>
+      <w:r>
+        <w:t xml:space="preserve"> les aspect pratique de git-hub. Charles</w:t>
       </w:r>
       <w:r>
         <w:t xml:space="preserve"> apprécie la communication et le français, il a préféré s’occuper de l’aspect communication et gestion.</w:t>
@@ -846,26 +1955,18 @@
     </w:p>
     <w:p>
       <w:pPr>
-        <w:jc w:val="both"/>
-        <w:rPr>
-          <w:sz w:val="32"/>
-          <w:szCs w:val="32"/>
-        </w:rPr>
-      </w:pPr>
-      <w:r>
-        <w:rPr>
-          <w:sz w:val="32"/>
-          <w:szCs w:val="32"/>
-        </w:rPr>
+        <w:pStyle w:val="Heading1"/>
+      </w:pPr>
+      <w:bookmarkStart w:id="10" w:name="_Toc155346277"/>
+      <w:bookmarkStart w:id="11" w:name="_Toc155346548"/>
+      <w:r>
         <w:t>Portfolio de commandes via GIT</w:t>
       </w:r>
       <w:r>
-        <w:rPr>
-          <w:sz w:val="32"/>
-          <w:szCs w:val="32"/>
-        </w:rPr>
         <w:t> :</w:t>
       </w:r>
+      <w:bookmarkEnd w:id="10"/>
+      <w:bookmarkEnd w:id="11"/>
     </w:p>
     <w:p>
       <w:pPr>
@@ -875,31 +1976,33 @@
         <w:t xml:space="preserve">Le git-Hub contient l’entièreté de nos commandes, </w:t>
       </w:r>
       <w:r>
-        <w:t>c’est avec plaisir que nous vous invitons a consulter le fruit de notre travaille pour ce projet.</w:t>
-      </w:r>
-    </w:p>
-    <w:p>
-      <w:pPr>
-        <w:jc w:val="both"/>
-        <w:rPr>
-          <w:sz w:val="32"/>
-          <w:szCs w:val="32"/>
-        </w:rPr>
-      </w:pPr>
-      <w:r>
-        <w:rPr>
-          <w:sz w:val="32"/>
-          <w:szCs w:val="32"/>
-        </w:rPr>
+        <w:t xml:space="preserve">c’est avec plaisir que nous vous invitons </w:t>
+      </w:r>
+      <w:proofErr w:type="spellStart"/>
+      <w:proofErr w:type="gramStart"/>
+      <w:r>
+        <w:t>a</w:t>
+      </w:r>
+      <w:proofErr w:type="spellEnd"/>
+      <w:proofErr w:type="gramEnd"/>
+      <w:r>
+        <w:t xml:space="preserve"> consulter le fruit de notre travaille pour ce projet.</w:t>
+      </w:r>
+    </w:p>
+    <w:p>
+      <w:pPr>
+        <w:pStyle w:val="Heading1"/>
+      </w:pPr>
+      <w:bookmarkStart w:id="12" w:name="_Toc155346278"/>
+      <w:bookmarkStart w:id="13" w:name="_Toc155346549"/>
+      <w:r>
         <w:t>Conclusion</w:t>
       </w:r>
       <w:r>
-        <w:rPr>
-          <w:sz w:val="32"/>
-          <w:szCs w:val="32"/>
-        </w:rPr>
         <w:t> :</w:t>
       </w:r>
+      <w:bookmarkEnd w:id="12"/>
+      <w:bookmarkEnd w:id="13"/>
     </w:p>
     <w:p>
       <w:pPr>
@@ -1006,15 +2109,15 @@
         <w:jc w:val="both"/>
       </w:pPr>
       <w:r>
+        <w:t>Résumer les principaux points du rapport.</w:t>
+      </w:r>
+    </w:p>
+    <w:p>
+      <w:pPr>
+        <w:jc w:val="both"/>
+      </w:pPr>
+      <w:r>
         <w:lastRenderedPageBreak/>
-        <w:t>Résumer les principaux points du rapport.</w:t>
-      </w:r>
-    </w:p>
-    <w:p>
-      <w:pPr>
-        <w:jc w:val="both"/>
-      </w:pPr>
-      <w:r>
         <w:t>Mentionner les éventuelles améliorations ou extensions futures du projet.</w:t>
       </w:r>
     </w:p>
@@ -1165,7 +2268,15 @@
         <w:jc w:val="both"/>
       </w:pPr>
       <w:r>
-        <w:t xml:space="preserve">Choix 1  Mise à jour des codes sur GitHub </w:t>
+        <w:t xml:space="preserve">Choix </w:t>
+      </w:r>
+      <w:proofErr w:type="gramStart"/>
+      <w:r>
+        <w:t>1  Mise</w:t>
+      </w:r>
+      <w:proofErr w:type="gramEnd"/>
+      <w:r>
+        <w:t xml:space="preserve"> à jour des codes sur GitHub </w:t>
       </w:r>
     </w:p>
     <w:p>
@@ -1188,21 +2299,31 @@
       <w:pPr>
         <w:jc w:val="both"/>
       </w:pPr>
+      <w:proofErr w:type="gramStart"/>
       <w:r>
         <w:t>ou</w:t>
       </w:r>
-    </w:p>
-    <w:p>
-      <w:pPr>
-        <w:jc w:val="both"/>
-      </w:pPr>
-    </w:p>
-    <w:p>
-      <w:pPr>
-        <w:jc w:val="both"/>
-      </w:pPr>
-      <w:r>
-        <w:t xml:space="preserve">Choix 2  Portfolio sur GitHub </w:t>
+      <w:proofErr w:type="gramEnd"/>
+    </w:p>
+    <w:p>
+      <w:pPr>
+        <w:jc w:val="both"/>
+      </w:pPr>
+    </w:p>
+    <w:p>
+      <w:pPr>
+        <w:jc w:val="both"/>
+      </w:pPr>
+      <w:r>
+        <w:t xml:space="preserve">Choix </w:t>
+      </w:r>
+      <w:proofErr w:type="gramStart"/>
+      <w:r>
+        <w:t>2  Portfolio</w:t>
+      </w:r>
+      <w:proofErr w:type="gramEnd"/>
+      <w:r>
+        <w:t xml:space="preserve"> sur GitHub </w:t>
       </w:r>
     </w:p>
     <w:p>
@@ -1226,14 +2347,8 @@
         <w:jc w:val="both"/>
       </w:pPr>
       <w:r>
-        <w:lastRenderedPageBreak/>
         <w:t>En suivant ces lignes directrices, vous devriez être en mesure de répondre aux attentes de manière complète et organisée.</w:t>
       </w:r>
-    </w:p>
-    <w:p>
-      <w:pPr>
-        <w:jc w:val="both"/>
-      </w:pPr>
     </w:p>
     <w:sectPr>
       <w:pgSz w:w="11906" w:h="16838"/>
@@ -1245,8 +2360,58 @@
 </w:document>
 </file>
 
+<file path=word/endnotes.xml><?xml version="1.0" encoding="utf-8"?>
+<w:endnotes xmlns:wpc="http://schemas.microsoft.com/office/word/2010/wordprocessingCanvas" xmlns:cx="http://schemas.microsoft.com/office/drawing/2014/chartex" xmlns:cx1="http://schemas.microsoft.com/office/drawing/2015/9/8/chartex" xmlns:cx2="http://schemas.microsoft.com/office/drawing/2015/10/21/chartex" xmlns:cx3="http://schemas.microsoft.com/office/drawing/2016/5/9/chartex" xmlns:cx4="http://schemas.microsoft.com/office/drawing/2016/5/10/chartex" xmlns:cx5="http://schemas.microsoft.com/office/drawing/2016/5/11/chartex" xmlns:cx6="http://schemas.microsoft.com/office/drawing/2016/5/12/chartex" xmlns:cx7="http://schemas.microsoft.com/office/drawing/2016/5/13/chartex" xmlns:cx8="http://schemas.microsoft.com/office/drawing/2016/5/14/chartex" xmlns:mc="http://schemas.openxmlformats.org/markup-compatibility/2006" xmlns:aink="http://schemas.microsoft.com/office/drawing/2016/ink" xmlns:am3d="http://schemas.microsoft.com/office/drawing/2017/model3d" xmlns:o="urn:schemas-microsoft-com:office:office" xmlns:r="http://schemas.openxmlformats.org/officeDocument/2006/relationships" xmlns:m="http://schemas.openxmlformats.org/officeDocument/2006/math" xmlns:v="urn:schemas-microsoft-com:vml" xmlns:wp14="http://schemas.microsoft.com/office/word/2010/wordprocessingDrawing" xmlns:wp="http://schemas.openxmlformats.org/drawingml/2006/wordprocessingDrawing" xmlns:w10="urn:schemas-microsoft-com:office:word" xmlns:w="http://schemas.openxmlformats.org/wordprocessingml/2006/main" xmlns:w14="http://schemas.microsoft.com/office/word/2010/wordml" xmlns:w15="http://schemas.microsoft.com/office/word/2012/wordml" xmlns:w16cex="http://schemas.microsoft.com/office/word/2018/wordml/cex" xmlns:w16cid="http://schemas.microsoft.com/office/word/2016/wordml/cid" xmlns:w16="http://schemas.microsoft.com/office/word/2018/wordml" xmlns:w16sdtdh="http://schemas.microsoft.com/office/word/2020/wordml/sdtdatahash" xmlns:w16se="http://schemas.microsoft.com/office/word/2015/wordml/symex" xmlns:wpg="http://schemas.microsoft.com/office/word/2010/wordprocessingGroup" xmlns:wpi="http://schemas.microsoft.com/office/word/2010/wordprocessingInk" xmlns:wne="http://schemas.microsoft.com/office/word/2006/wordml" xmlns:wps="http://schemas.microsoft.com/office/word/2010/wordprocessingShape" mc:Ignorable="w14 w15 w16se w16cid w16 w16cex w16sdtdh wp14">
+  <w:endnote w:type="separator" w:id="-1">
+    <w:p>
+      <w:pPr>
+        <w:spacing w:after="0" w:line="240" w:lineRule="auto"/>
+      </w:pPr>
+      <w:r>
+        <w:separator/>
+      </w:r>
+    </w:p>
+  </w:endnote>
+  <w:endnote w:type="continuationSeparator" w:id="0">
+    <w:p>
+      <w:pPr>
+        <w:spacing w:after="0" w:line="240" w:lineRule="auto"/>
+      </w:pPr>
+      <w:r>
+        <w:continuationSeparator/>
+      </w:r>
+    </w:p>
+  </w:endnote>
+</w:endnotes>
+</file>
+
+<file path=word/footnotes.xml><?xml version="1.0" encoding="utf-8"?>
+<w:footnotes xmlns:wpc="http://schemas.microsoft.com/office/word/2010/wordprocessingCanvas" xmlns:cx="http://schemas.microsoft.com/office/drawing/2014/chartex" xmlns:cx1="http://schemas.microsoft.com/office/drawing/2015/9/8/chartex" xmlns:cx2="http://schemas.microsoft.com/office/drawing/2015/10/21/chartex" xmlns:cx3="http://schemas.microsoft.com/office/drawing/2016/5/9/chartex" xmlns:cx4="http://schemas.microsoft.com/office/drawing/2016/5/10/chartex" xmlns:cx5="http://schemas.microsoft.com/office/drawing/2016/5/11/chartex" xmlns:cx6="http://schemas.microsoft.com/office/drawing/2016/5/12/chartex" xmlns:cx7="http://schemas.microsoft.com/office/drawing/2016/5/13/chartex" xmlns:cx8="http://schemas.microsoft.com/office/drawing/2016/5/14/chartex" xmlns:mc="http://schemas.openxmlformats.org/markup-compatibility/2006" xmlns:aink="http://schemas.microsoft.com/office/drawing/2016/ink" xmlns:am3d="http://schemas.microsoft.com/office/drawing/2017/model3d" xmlns:o="urn:schemas-microsoft-com:office:office" xmlns:r="http://schemas.openxmlformats.org/officeDocument/2006/relationships" xmlns:m="http://schemas.openxmlformats.org/officeDocument/2006/math" xmlns:v="urn:schemas-microsoft-com:vml" xmlns:wp14="http://schemas.microsoft.com/office/word/2010/wordprocessingDrawing" xmlns:wp="http://schemas.openxmlformats.org/drawingml/2006/wordprocessingDrawing" xmlns:w10="urn:schemas-microsoft-com:office:word" xmlns:w="http://schemas.openxmlformats.org/wordprocessingml/2006/main" xmlns:w14="http://schemas.microsoft.com/office/word/2010/wordml" xmlns:w15="http://schemas.microsoft.com/office/word/2012/wordml" xmlns:w16cex="http://schemas.microsoft.com/office/word/2018/wordml/cex" xmlns:w16cid="http://schemas.microsoft.com/office/word/2016/wordml/cid" xmlns:w16="http://schemas.microsoft.com/office/word/2018/wordml" xmlns:w16sdtdh="http://schemas.microsoft.com/office/word/2020/wordml/sdtdatahash" xmlns:w16se="http://schemas.microsoft.com/office/word/2015/wordml/symex" xmlns:wpg="http://schemas.microsoft.com/office/word/2010/wordprocessingGroup" xmlns:wpi="http://schemas.microsoft.com/office/word/2010/wordprocessingInk" xmlns:wne="http://schemas.microsoft.com/office/word/2006/wordml" xmlns:wps="http://schemas.microsoft.com/office/word/2010/wordprocessingShape" mc:Ignorable="w14 w15 w16se w16cid w16 w16cex w16sdtdh wp14">
+  <w:footnote w:type="separator" w:id="-1">
+    <w:p>
+      <w:pPr>
+        <w:spacing w:after="0" w:line="240" w:lineRule="auto"/>
+      </w:pPr>
+      <w:r>
+        <w:separator/>
+      </w:r>
+    </w:p>
+  </w:footnote>
+  <w:footnote w:type="continuationSeparator" w:id="0">
+    <w:p>
+      <w:pPr>
+        <w:spacing w:after="0" w:line="240" w:lineRule="auto"/>
+      </w:pPr>
+      <w:r>
+        <w:continuationSeparator/>
+      </w:r>
+    </w:p>
+  </w:footnote>
+</w:footnotes>
+</file>
+
 <file path=word/numbering.xml><?xml version="1.0" encoding="utf-8"?>
-<w:numbering xmlns:wpc="http://schemas.microsoft.com/office/word/2010/wordprocessingCanvas" xmlns:cx="http://schemas.microsoft.com/office/drawing/2014/chartex" xmlns:cx1="http://schemas.microsoft.com/office/drawing/2015/9/8/chartex" xmlns:cx2="http://schemas.microsoft.com/office/drawing/2015/10/21/chartex" xmlns:cx3="http://schemas.microsoft.com/office/drawing/2016/5/9/chartex" xmlns:cx4="http://schemas.microsoft.com/office/drawing/2016/5/10/chartex" xmlns:cx5="http://schemas.microsoft.com/office/drawing/2016/5/11/chartex" xmlns:cx6="http://schemas.microsoft.com/office/drawing/2016/5/12/chartex" xmlns:cx7="http://schemas.microsoft.com/office/drawing/2016/5/13/chartex" xmlns:cx8="http://schemas.microsoft.com/office/drawing/2016/5/14/chartex" xmlns:mc="http://schemas.openxmlformats.org/markup-compatibility/2006" xmlns:aink="http://schemas.microsoft.com/office/drawing/2016/ink" xmlns:am3d="http://schemas.microsoft.com/office/drawing/2017/model3d" xmlns:o="urn:schemas-microsoft-com:office:office" xmlns:oel="http://schemas.microsoft.com/office/2019/extlst" xmlns:r="http://schemas.openxmlformats.org/officeDocument/2006/relationships" xmlns:m="http://schemas.openxmlformats.org/officeDocument/2006/math" xmlns:v="urn:schemas-microsoft-com:vml" xmlns:wp14="http://schemas.microsoft.com/office/word/2010/wordprocessingDrawing" xmlns:wp="http://schemas.openxmlformats.org/drawingml/2006/wordprocessingDrawing" xmlns:w10="urn:schemas-microsoft-com:office:word" xmlns:w="http://schemas.openxmlformats.org/wordprocessingml/2006/main" xmlns:w14="http://schemas.microsoft.com/office/word/2010/wordml" xmlns:w15="http://schemas.microsoft.com/office/word/2012/wordml" xmlns:w16cex="http://schemas.microsoft.com/office/word/2018/wordml/cex" xmlns:w16cid="http://schemas.microsoft.com/office/word/2016/wordml/cid" xmlns:w16="http://schemas.microsoft.com/office/word/2018/wordml" xmlns:w16sdtdh="http://schemas.microsoft.com/office/word/2020/wordml/sdtdatahash" xmlns:w16se="http://schemas.microsoft.com/office/word/2015/wordml/symex" xmlns:wpg="http://schemas.microsoft.com/office/word/2010/wordprocessingGroup" xmlns:wpi="http://schemas.microsoft.com/office/word/2010/wordprocessingInk" xmlns:wne="http://schemas.microsoft.com/office/word/2006/wordml" xmlns:wps="http://schemas.microsoft.com/office/word/2010/wordprocessingShape" mc:Ignorable="w14 w15 w16se w16cid w16 w16cex w16sdtdh wp14">
+<w:numbering xmlns:wpc="http://schemas.microsoft.com/office/word/2010/wordprocessingCanvas" xmlns:cx="http://schemas.microsoft.com/office/drawing/2014/chartex" xmlns:cx1="http://schemas.microsoft.com/office/drawing/2015/9/8/chartex" xmlns:cx2="http://schemas.microsoft.com/office/drawing/2015/10/21/chartex" xmlns:cx3="http://schemas.microsoft.com/office/drawing/2016/5/9/chartex" xmlns:cx4="http://schemas.microsoft.com/office/drawing/2016/5/10/chartex" xmlns:cx5="http://schemas.microsoft.com/office/drawing/2016/5/11/chartex" xmlns:cx6="http://schemas.microsoft.com/office/drawing/2016/5/12/chartex" xmlns:cx7="http://schemas.microsoft.com/office/drawing/2016/5/13/chartex" xmlns:cx8="http://schemas.microsoft.com/office/drawing/2016/5/14/chartex" xmlns:mc="http://schemas.openxmlformats.org/markup-compatibility/2006" xmlns:aink="http://schemas.microsoft.com/office/drawing/2016/ink" xmlns:am3d="http://schemas.microsoft.com/office/drawing/2017/model3d" xmlns:o="urn:schemas-microsoft-com:office:office" xmlns:r="http://schemas.openxmlformats.org/officeDocument/2006/relationships" xmlns:m="http://schemas.openxmlformats.org/officeDocument/2006/math" xmlns:v="urn:schemas-microsoft-com:vml" xmlns:wp14="http://schemas.microsoft.com/office/word/2010/wordprocessingDrawing" xmlns:wp="http://schemas.openxmlformats.org/drawingml/2006/wordprocessingDrawing" xmlns:w10="urn:schemas-microsoft-com:office:word" xmlns:w="http://schemas.openxmlformats.org/wordprocessingml/2006/main" xmlns:w14="http://schemas.microsoft.com/office/word/2010/wordml" xmlns:w15="http://schemas.microsoft.com/office/word/2012/wordml" xmlns:w16cex="http://schemas.microsoft.com/office/word/2018/wordml/cex" xmlns:w16cid="http://schemas.microsoft.com/office/word/2016/wordml/cid" xmlns:w16="http://schemas.microsoft.com/office/word/2018/wordml" xmlns:w16sdtdh="http://schemas.microsoft.com/office/word/2020/wordml/sdtdatahash" xmlns:w16se="http://schemas.microsoft.com/office/word/2015/wordml/symex" xmlns:wpg="http://schemas.microsoft.com/office/word/2010/wordprocessingGroup" xmlns:wpi="http://schemas.microsoft.com/office/word/2010/wordprocessingInk" xmlns:wne="http://schemas.microsoft.com/office/word/2006/wordml" xmlns:wps="http://schemas.microsoft.com/office/word/2010/wordprocessingShape" mc:Ignorable="w14 w15 w16se w16cid w16 w16cex w16sdtdh wp14">
   <w:abstractNum w:abstractNumId="0" w15:restartNumberingAfterBreak="0">
     <w:nsid w:val="0AD53360"/>
     <w:multiLevelType w:val="hybridMultilevel"/>
@@ -1812,19 +2977,19 @@
       </w:rPr>
     </w:lvl>
   </w:abstractNum>
-  <w:num w:numId="1" w16cid:durableId="812066249">
+  <w:num w:numId="1">
     <w:abstractNumId w:val="1"/>
   </w:num>
-  <w:num w:numId="2" w16cid:durableId="820118430">
+  <w:num w:numId="2">
     <w:abstractNumId w:val="3"/>
   </w:num>
-  <w:num w:numId="3" w16cid:durableId="433326724">
+  <w:num w:numId="3">
     <w:abstractNumId w:val="0"/>
   </w:num>
-  <w:num w:numId="4" w16cid:durableId="1534075244">
+  <w:num w:numId="4">
     <w:abstractNumId w:val="4"/>
   </w:num>
-  <w:num w:numId="5" w16cid:durableId="1779717600">
+  <w:num w:numId="5">
     <w:abstractNumId w:val="2"/>
   </w:num>
 </w:numbering>
@@ -2231,13 +3396,33 @@
     <w:name w:val="Normal"/>
     <w:qFormat/>
   </w:style>
-  <w:style w:type="character" w:default="1" w:styleId="Policepardfaut">
+  <w:style w:type="paragraph" w:styleId="Heading1">
+    <w:name w:val="heading 1"/>
+    <w:basedOn w:val="Normal"/>
+    <w:next w:val="Normal"/>
+    <w:link w:val="Heading1Char"/>
+    <w:uiPriority w:val="9"/>
+    <w:qFormat/>
+    <w:rsid w:val="00AB4011"/>
+    <w:pPr>
+      <w:keepNext/>
+      <w:keepLines/>
+      <w:spacing w:before="240" w:after="0"/>
+      <w:outlineLvl w:val="0"/>
+    </w:pPr>
+    <w:rPr>
+      <w:rFonts w:asciiTheme="majorHAnsi" w:eastAsiaTheme="majorEastAsia" w:hAnsiTheme="majorHAnsi" w:cstheme="majorBidi"/>
+      <w:color w:val="2F5496" w:themeColor="accent1" w:themeShade="BF"/>
+      <w:sz w:val="32"/>
+      <w:szCs w:val="32"/>
+    </w:rPr>
+  </w:style>
+  <w:style w:type="character" w:default="1" w:styleId="DefaultParagraphFont">
     <w:name w:val="Default Paragraph Font"/>
     <w:uiPriority w:val="1"/>
-    <w:semiHidden/>
     <w:unhideWhenUsed/>
   </w:style>
-  <w:style w:type="table" w:default="1" w:styleId="TableauNormal">
+  <w:style w:type="table" w:default="1" w:styleId="TableNormal">
     <w:name w:val="Normal Table"/>
     <w:uiPriority w:val="99"/>
     <w:semiHidden/>
@@ -2252,13 +3437,13 @@
       </w:tblCellMar>
     </w:tblPr>
   </w:style>
-  <w:style w:type="numbering" w:default="1" w:styleId="Aucuneliste">
+  <w:style w:type="numbering" w:default="1" w:styleId="NoList">
     <w:name w:val="No List"/>
     <w:uiPriority w:val="99"/>
     <w:semiHidden/>
     <w:unhideWhenUsed/>
   </w:style>
-  <w:style w:type="paragraph" w:styleId="Paragraphedeliste">
+  <w:style w:type="paragraph" w:styleId="ListParagraph">
     <w:name w:val="List Paragraph"/>
     <w:basedOn w:val="Normal"/>
     <w:uiPriority w:val="34"/>
@@ -2268,6 +3453,102 @@
       <w:ind w:left="720"/>
       <w:contextualSpacing/>
     </w:pPr>
+  </w:style>
+  <w:style w:type="paragraph" w:styleId="Header">
+    <w:name w:val="header"/>
+    <w:basedOn w:val="Normal"/>
+    <w:link w:val="HeaderChar"/>
+    <w:uiPriority w:val="99"/>
+    <w:unhideWhenUsed/>
+    <w:rsid w:val="00AB4011"/>
+    <w:pPr>
+      <w:tabs>
+        <w:tab w:val="center" w:pos="4513"/>
+        <w:tab w:val="right" w:pos="9026"/>
+      </w:tabs>
+      <w:spacing w:after="0" w:line="240" w:lineRule="auto"/>
+    </w:pPr>
+  </w:style>
+  <w:style w:type="character" w:customStyle="1" w:styleId="HeaderChar">
+    <w:name w:val="Header Char"/>
+    <w:basedOn w:val="DefaultParagraphFont"/>
+    <w:link w:val="Header"/>
+    <w:uiPriority w:val="99"/>
+    <w:rsid w:val="00AB4011"/>
+  </w:style>
+  <w:style w:type="paragraph" w:styleId="Footer">
+    <w:name w:val="footer"/>
+    <w:basedOn w:val="Normal"/>
+    <w:link w:val="FooterChar"/>
+    <w:uiPriority w:val="99"/>
+    <w:unhideWhenUsed/>
+    <w:rsid w:val="00AB4011"/>
+    <w:pPr>
+      <w:tabs>
+        <w:tab w:val="center" w:pos="4513"/>
+        <w:tab w:val="right" w:pos="9026"/>
+      </w:tabs>
+      <w:spacing w:after="0" w:line="240" w:lineRule="auto"/>
+    </w:pPr>
+  </w:style>
+  <w:style w:type="character" w:customStyle="1" w:styleId="FooterChar">
+    <w:name w:val="Footer Char"/>
+    <w:basedOn w:val="DefaultParagraphFont"/>
+    <w:link w:val="Footer"/>
+    <w:uiPriority w:val="99"/>
+    <w:rsid w:val="00AB4011"/>
+  </w:style>
+  <w:style w:type="character" w:customStyle="1" w:styleId="Heading1Char">
+    <w:name w:val="Heading 1 Char"/>
+    <w:basedOn w:val="DefaultParagraphFont"/>
+    <w:link w:val="Heading1"/>
+    <w:uiPriority w:val="9"/>
+    <w:rsid w:val="00AB4011"/>
+    <w:rPr>
+      <w:rFonts w:asciiTheme="majorHAnsi" w:eastAsiaTheme="majorEastAsia" w:hAnsiTheme="majorHAnsi" w:cstheme="majorBidi"/>
+      <w:color w:val="2F5496" w:themeColor="accent1" w:themeShade="BF"/>
+      <w:sz w:val="32"/>
+      <w:szCs w:val="32"/>
+    </w:rPr>
+  </w:style>
+  <w:style w:type="paragraph" w:styleId="TOCHeading">
+    <w:name w:val="TOC Heading"/>
+    <w:basedOn w:val="Heading1"/>
+    <w:next w:val="Normal"/>
+    <w:uiPriority w:val="39"/>
+    <w:unhideWhenUsed/>
+    <w:qFormat/>
+    <w:rsid w:val="00AB4011"/>
+    <w:pPr>
+      <w:outlineLvl w:val="9"/>
+    </w:pPr>
+    <w:rPr>
+      <w:kern w:val="0"/>
+      <w:lang w:val="en-US"/>
+    </w:rPr>
+  </w:style>
+  <w:style w:type="paragraph" w:styleId="TOC1">
+    <w:name w:val="toc 1"/>
+    <w:basedOn w:val="Normal"/>
+    <w:next w:val="Normal"/>
+    <w:autoRedefine/>
+    <w:uiPriority w:val="39"/>
+    <w:unhideWhenUsed/>
+    <w:rsid w:val="00AB4011"/>
+    <w:pPr>
+      <w:spacing w:after="100"/>
+    </w:pPr>
+  </w:style>
+  <w:style w:type="character" w:styleId="Hyperlink">
+    <w:name w:val="Hyperlink"/>
+    <w:basedOn w:val="DefaultParagraphFont"/>
+    <w:uiPriority w:val="99"/>
+    <w:unhideWhenUsed/>
+    <w:rsid w:val="00AB4011"/>
+    <w:rPr>
+      <w:color w:val="0563C1" w:themeColor="hyperlink"/>
+      <w:u w:val="single"/>
+    </w:rPr>
   </w:style>
 </w:styles>
 </file>
@@ -2565,4 +3846,16 @@
     </a:ext>
   </a:extLst>
 </a:theme>
+</file>
+
+<file path=customXml/item1.xml><?xml version="1.0" encoding="utf-8"?>
+<b:Sources xmlns:b="http://schemas.openxmlformats.org/officeDocument/2006/bibliography" xmlns="http://schemas.openxmlformats.org/officeDocument/2006/bibliography" SelectedStyle="\APASixthEditionOfficeOnline.xsl" StyleName="APA" Version="6"/>
+</file>
+
+<file path=customXml/itemProps1.xml><?xml version="1.0" encoding="utf-8"?>
+<ds:datastoreItem xmlns:ds="http://schemas.openxmlformats.org/officeDocument/2006/customXml" ds:itemID="{9A059489-0E98-416D-84B4-319F65BD9D2C}">
+  <ds:schemaRefs>
+    <ds:schemaRef ds:uri="http://schemas.openxmlformats.org/officeDocument/2006/bibliography"/>
+  </ds:schemaRefs>
+</ds:datastoreItem>
 </file>
</xml_diff>

<commit_message>
augmentation de la police + correction orthographe
</commit_message>
<xml_diff>
--- a/raport labo projet.docx
+++ b/raport labo projet.docx
@@ -73,49 +73,8 @@
           <w:sz w:val="14"/>
           <w:szCs w:val="14"/>
         </w:rPr>
-        <w:t xml:space="preserve">Dubois Charles, </w:t>
-      </w:r>
-      <w:proofErr w:type="spellStart"/>
-      <w:r>
-        <w:rPr>
-          <w:sz w:val="14"/>
-          <w:szCs w:val="14"/>
-        </w:rPr>
-        <w:t>Duchène</w:t>
-      </w:r>
-      <w:proofErr w:type="spellEnd"/>
-      <w:r>
-        <w:rPr>
-          <w:sz w:val="14"/>
-          <w:szCs w:val="14"/>
-        </w:rPr>
-        <w:t xml:space="preserve"> Nathanaël, Dias </w:t>
-      </w:r>
-      <w:proofErr w:type="spellStart"/>
-      <w:r>
-        <w:rPr>
-          <w:sz w:val="14"/>
-          <w:szCs w:val="14"/>
-        </w:rPr>
-        <w:t>Neves</w:t>
-      </w:r>
-      <w:proofErr w:type="spellEnd"/>
-      <w:r>
-        <w:rPr>
-          <w:sz w:val="14"/>
-          <w:szCs w:val="14"/>
-        </w:rPr>
-        <w:t xml:space="preserve"> Louis-</w:t>
-      </w:r>
-      <w:proofErr w:type="spellStart"/>
-      <w:r>
-        <w:rPr>
-          <w:sz w:val="14"/>
-          <w:szCs w:val="14"/>
-        </w:rPr>
-        <w:t>Robbert</w:t>
-      </w:r>
-      <w:proofErr w:type="spellEnd"/>
+        <w:t>Dubois Charles, Duchène Nathanaël, Dias Neves Louis-Robbert</w:t>
+      </w:r>
     </w:p>
     <w:p>
       <w:pPr>
@@ -156,33 +115,7 @@
           <w:bdr w:val="none" w:sz="0" w:space="0" w:color="auto" w:frame="1"/>
           <w:lang w:val="en-US"/>
         </w:rPr>
-        <w:t xml:space="preserve">The </w:t>
-      </w:r>
-      <w:proofErr w:type="spellStart"/>
-      <w:r>
-        <w:rPr>
-          <w:b/>
-          <w:bCs/>
-          <w:sz w:val="32"/>
-          <w:szCs w:val="32"/>
-          <w:u w:val="single"/>
-          <w:bdr w:val="none" w:sz="0" w:space="0" w:color="auto" w:frame="1"/>
-          <w:lang w:val="en-US"/>
-        </w:rPr>
-        <w:t>Louchana</w:t>
-      </w:r>
-      <w:proofErr w:type="spellEnd"/>
-      <w:r>
-        <w:rPr>
-          <w:b/>
-          <w:bCs/>
-          <w:sz w:val="32"/>
-          <w:szCs w:val="32"/>
-          <w:u w:val="single"/>
-          <w:bdr w:val="none" w:sz="0" w:space="0" w:color="auto" w:frame="1"/>
-          <w:lang w:val="en-US"/>
-        </w:rPr>
-        <w:t xml:space="preserve"> High School's problem</w:t>
+        <w:t>The Louchana High School's problem</w:t>
       </w:r>
     </w:p>
     <w:p>
@@ -1052,24 +985,62 @@
     <w:p>
       <w:pPr>
         <w:jc w:val="both"/>
-      </w:pPr>
-      <w:r>
+        <w:rPr>
+          <w:sz w:val="24"/>
+          <w:szCs w:val="24"/>
+        </w:rPr>
+      </w:pPr>
+      <w:r>
+        <w:rPr>
+          <w:sz w:val="24"/>
+          <w:szCs w:val="24"/>
+        </w:rPr>
         <w:t xml:space="preserve">Une école secondaire nous a contacté afin que nous leur mettions en place un moyen simple, rapide et efficace de gérer les inscriptions dans leurs différentes sections. </w:t>
       </w:r>
+      <w:r>
+        <w:rPr>
+          <w:sz w:val="24"/>
+          <w:szCs w:val="24"/>
+        </w:rPr>
+        <w:t>Mon</w:t>
+      </w:r>
+      <w:r>
+        <w:rPr>
+          <w:sz w:val="24"/>
+          <w:szCs w:val="24"/>
+        </w:rPr>
+        <w:t xml:space="preserve"> équipe technique et moi-même nous sommes donc </w:t>
+      </w:r>
+      <w:r>
+        <w:rPr>
+          <w:sz w:val="24"/>
+          <w:szCs w:val="24"/>
+        </w:rPr>
+        <w:t>attelés</w:t>
+      </w:r>
+      <w:r>
+        <w:rPr>
+          <w:sz w:val="24"/>
+          <w:szCs w:val="24"/>
+        </w:rPr>
+        <w:t xml:space="preserve"> </w:t>
+      </w:r>
+      <w:proofErr w:type="spellStart"/>
       <w:proofErr w:type="gramStart"/>
       <w:r>
-        <w:t>mon</w:t>
-      </w:r>
+        <w:rPr>
+          <w:sz w:val="24"/>
+          <w:szCs w:val="24"/>
+        </w:rPr>
+        <w:t>a</w:t>
+      </w:r>
+      <w:proofErr w:type="spellEnd"/>
       <w:proofErr w:type="gramEnd"/>
       <w:r>
-        <w:t xml:space="preserve"> équipe technique et moi-même nous sommes donc attelé </w:t>
-      </w:r>
-      <w:proofErr w:type="spellStart"/>
-      <w:r>
-        <w:t>a</w:t>
-      </w:r>
-      <w:proofErr w:type="spellEnd"/>
-      <w:r>
+        <w:rPr>
+          <w:sz w:val="24"/>
+          <w:szCs w:val="24"/>
+        </w:rPr>
         <w:t xml:space="preserve"> cette tache afin de leur proposer le service le plus homogène possible.</w:t>
       </w:r>
     </w:p>
@@ -1091,103 +1062,207 @@
     <w:p>
       <w:pPr>
         <w:jc w:val="both"/>
-      </w:pPr>
-      <w:r>
-        <w:t xml:space="preserve">Notre client (à savoir, la </w:t>
-      </w:r>
-      <w:proofErr w:type="spellStart"/>
-      <w:r>
-        <w:t>Louchana</w:t>
-      </w:r>
-      <w:proofErr w:type="spellEnd"/>
-      <w:r>
-        <w:t xml:space="preserve"> High </w:t>
-      </w:r>
-      <w:proofErr w:type="spellStart"/>
-      <w:r>
-        <w:t>School</w:t>
-      </w:r>
-      <w:proofErr w:type="spellEnd"/>
-      <w:r>
-        <w:t xml:space="preserve">) souhaite </w:t>
-      </w:r>
-      <w:r>
+        <w:rPr>
+          <w:sz w:val="24"/>
+          <w:szCs w:val="24"/>
+        </w:rPr>
+      </w:pPr>
+      <w:r>
+        <w:rPr>
+          <w:sz w:val="24"/>
+          <w:szCs w:val="24"/>
+        </w:rPr>
+        <w:t xml:space="preserve">Notre client (à savoir, la Louchana High School) souhaite </w:t>
+      </w:r>
+      <w:r>
+        <w:rPr>
+          <w:sz w:val="24"/>
+          <w:szCs w:val="24"/>
+        </w:rPr>
         <w:t xml:space="preserve">une </w:t>
       </w:r>
       <w:r>
+        <w:rPr>
+          <w:sz w:val="24"/>
+          <w:szCs w:val="24"/>
+        </w:rPr>
         <w:t>méthode</w:t>
       </w:r>
       <w:r>
+        <w:rPr>
+          <w:sz w:val="24"/>
+          <w:szCs w:val="24"/>
+        </w:rPr>
         <w:t xml:space="preserve"> d’inscription</w:t>
       </w:r>
       <w:r>
+        <w:rPr>
+          <w:sz w:val="24"/>
+          <w:szCs w:val="24"/>
+        </w:rPr>
         <w:t xml:space="preserve"> dans ses différentes sections</w:t>
       </w:r>
       <w:r>
+        <w:rPr>
+          <w:sz w:val="24"/>
+          <w:szCs w:val="24"/>
+        </w:rPr>
         <w:t xml:space="preserve"> plus efficace que celle qu’elle propose actuellement.</w:t>
       </w:r>
       <w:r>
+        <w:rPr>
+          <w:sz w:val="24"/>
+          <w:szCs w:val="24"/>
+        </w:rPr>
         <w:t xml:space="preserve"> Les objectifs de base </w:t>
       </w:r>
-      <w:proofErr w:type="spellStart"/>
+      <w:r>
+        <w:rPr>
+          <w:sz w:val="24"/>
+          <w:szCs w:val="24"/>
+        </w:rPr>
+        <w:t>à</w:t>
+      </w:r>
+      <w:r>
+        <w:rPr>
+          <w:sz w:val="24"/>
+          <w:szCs w:val="24"/>
+        </w:rPr>
+        <w:t xml:space="preserve"> atteindre</w:t>
+      </w:r>
+      <w:r>
+        <w:rPr>
+          <w:sz w:val="24"/>
+          <w:szCs w:val="24"/>
+        </w:rPr>
+        <w:t xml:space="preserve"> sont : que </w:t>
+      </w:r>
+      <w:r>
+        <w:rPr>
+          <w:sz w:val="24"/>
+          <w:szCs w:val="24"/>
+        </w:rPr>
+        <w:t>chaque</w:t>
+      </w:r>
+      <w:r>
+        <w:rPr>
+          <w:sz w:val="24"/>
+          <w:szCs w:val="24"/>
+        </w:rPr>
+        <w:t xml:space="preserve"> </w:t>
+      </w:r>
       <w:proofErr w:type="gramStart"/>
       <w:r>
-        <w:t>a</w:t>
-      </w:r>
-      <w:proofErr w:type="spellEnd"/>
+        <w:rPr>
+          <w:sz w:val="24"/>
+          <w:szCs w:val="24"/>
+        </w:rPr>
+        <w:t>secrétaire</w:t>
+      </w:r>
+      <w:r>
+        <w:rPr>
+          <w:sz w:val="24"/>
+          <w:szCs w:val="24"/>
+        </w:rPr>
+        <w:t>s</w:t>
+      </w:r>
       <w:proofErr w:type="gramEnd"/>
       <w:r>
-        <w:t xml:space="preserve"> atteindre</w:t>
-      </w:r>
-      <w:r>
-        <w:t xml:space="preserve"> sont : que </w:t>
-      </w:r>
-      <w:r>
-        <w:t>chaque</w:t>
-      </w:r>
-      <w:r>
-        <w:t xml:space="preserve"> secrétaire</w:t>
-      </w:r>
-      <w:r>
-        <w:t xml:space="preserve">s </w:t>
-      </w:r>
-      <w:r>
+        <w:rPr>
+          <w:sz w:val="24"/>
+          <w:szCs w:val="24"/>
+        </w:rPr>
+        <w:t xml:space="preserve"> </w:t>
+      </w:r>
+      <w:r>
+        <w:rPr>
+          <w:sz w:val="24"/>
+          <w:szCs w:val="24"/>
+        </w:rPr>
         <w:t>doivent</w:t>
       </w:r>
       <w:r>
+        <w:rPr>
+          <w:sz w:val="24"/>
+          <w:szCs w:val="24"/>
+        </w:rPr>
         <w:t xml:space="preserve"> pouvoir soumettre les inscriptions via un formulaire</w:t>
       </w:r>
       <w:r>
+        <w:rPr>
+          <w:sz w:val="24"/>
+          <w:szCs w:val="24"/>
+        </w:rPr>
         <w:t xml:space="preserve">, validés manuellement par le responsable des </w:t>
       </w:r>
       <w:r>
+        <w:rPr>
+          <w:sz w:val="24"/>
+          <w:szCs w:val="24"/>
+        </w:rPr>
         <w:t>inscriptions</w:t>
       </w:r>
       <w:r>
+        <w:rPr>
+          <w:sz w:val="24"/>
+          <w:szCs w:val="24"/>
+        </w:rPr>
         <w:t>.</w:t>
       </w:r>
       <w:r>
+        <w:rPr>
+          <w:sz w:val="24"/>
+          <w:szCs w:val="24"/>
+        </w:rPr>
         <w:t xml:space="preserve"> Une notification doit alors être reçue </w:t>
       </w:r>
       <w:r>
+        <w:rPr>
+          <w:sz w:val="24"/>
+          <w:szCs w:val="24"/>
+        </w:rPr>
         <w:t>par les nouveaux élèves, ainsi qu’aux secrétaires</w:t>
       </w:r>
       <w:r>
+        <w:rPr>
+          <w:sz w:val="24"/>
+          <w:szCs w:val="24"/>
+        </w:rPr>
         <w:t xml:space="preserve"> et les informations doivent être encodées dans un fichier </w:t>
       </w:r>
       <w:r>
+        <w:rPr>
+          <w:sz w:val="24"/>
+          <w:szCs w:val="24"/>
+        </w:rPr>
         <w:t>Excel</w:t>
       </w:r>
       <w:r>
+        <w:rPr>
+          <w:sz w:val="24"/>
+          <w:szCs w:val="24"/>
+        </w:rPr>
         <w:t>. Si l’inscription est refus</w:t>
       </w:r>
       <w:r>
+        <w:rPr>
+          <w:sz w:val="24"/>
+          <w:szCs w:val="24"/>
+        </w:rPr>
         <w:t>ée, un justificatif doit être fournit.</w:t>
       </w:r>
       <w:r>
+        <w:rPr>
+          <w:sz w:val="24"/>
+          <w:szCs w:val="24"/>
+        </w:rPr>
         <w:t xml:space="preserve"> </w:t>
       </w:r>
       <w:r>
+        <w:rPr>
+          <w:sz w:val="24"/>
+          <w:szCs w:val="24"/>
+        </w:rPr>
         <w:t xml:space="preserve"> </w:t>
       </w:r>
     </w:p>
@@ -1206,35 +1281,79 @@
     <w:p>
       <w:pPr>
         <w:jc w:val="both"/>
-      </w:pPr>
-      <w:r>
+        <w:rPr>
+          <w:sz w:val="24"/>
+          <w:szCs w:val="24"/>
+        </w:rPr>
+      </w:pPr>
+      <w:r>
+        <w:rPr>
+          <w:sz w:val="24"/>
+          <w:szCs w:val="24"/>
+        </w:rPr>
         <w:t xml:space="preserve">Afin de répondre </w:t>
       </w:r>
       <w:r>
+        <w:rPr>
+          <w:sz w:val="24"/>
+          <w:szCs w:val="24"/>
+        </w:rPr>
         <w:t>à</w:t>
       </w:r>
       <w:r>
+        <w:rPr>
+          <w:sz w:val="24"/>
+          <w:szCs w:val="24"/>
+        </w:rPr>
         <w:t xml:space="preserve"> la demande du client, </w:t>
       </w:r>
       <w:r>
+        <w:rPr>
+          <w:sz w:val="24"/>
+          <w:szCs w:val="24"/>
+        </w:rPr>
         <w:t>le responsable en charge de cette étape</w:t>
       </w:r>
       <w:r>
+        <w:rPr>
+          <w:sz w:val="24"/>
+          <w:szCs w:val="24"/>
+        </w:rPr>
         <w:t xml:space="preserve"> a utilisé Power Automate </w:t>
       </w:r>
       <w:r>
+        <w:rPr>
+          <w:sz w:val="24"/>
+          <w:szCs w:val="24"/>
+        </w:rPr>
         <w:t xml:space="preserve">pour </w:t>
       </w:r>
       <w:r>
+        <w:rPr>
+          <w:sz w:val="24"/>
+          <w:szCs w:val="24"/>
+        </w:rPr>
         <w:t>automatiser le processus d’inscription</w:t>
       </w:r>
       <w:r>
+        <w:rPr>
+          <w:sz w:val="24"/>
+          <w:szCs w:val="24"/>
+        </w:rPr>
         <w:t xml:space="preserve"> afin de permettre une meilleure prise en main ainsi </w:t>
       </w:r>
       <w:r>
+        <w:rPr>
+          <w:sz w:val="24"/>
+          <w:szCs w:val="24"/>
+        </w:rPr>
         <w:t>qu’une utilisation simplifiée</w:t>
       </w:r>
       <w:r>
+        <w:rPr>
+          <w:sz w:val="24"/>
+          <w:szCs w:val="24"/>
+        </w:rPr>
         <w:t xml:space="preserve"> par les secrétaires. Voici comment nous avons procédé.</w:t>
       </w:r>
     </w:p>
@@ -1246,14 +1365,30 @@
           <w:numId w:val="3"/>
         </w:numPr>
         <w:jc w:val="both"/>
-      </w:pPr>
-      <w:r>
+        <w:rPr>
+          <w:sz w:val="24"/>
+          <w:szCs w:val="24"/>
+        </w:rPr>
+      </w:pPr>
+      <w:r>
+        <w:rPr>
+          <w:sz w:val="24"/>
+          <w:szCs w:val="24"/>
+        </w:rPr>
         <w:t xml:space="preserve">Les formulaires d’inscription ou </w:t>
       </w:r>
       <w:r>
+        <w:rPr>
+          <w:sz w:val="24"/>
+          <w:szCs w:val="24"/>
+        </w:rPr>
         <w:t>Microsoft Forms</w:t>
       </w:r>
       <w:r>
+        <w:rPr>
+          <w:sz w:val="24"/>
+          <w:szCs w:val="24"/>
+        </w:rPr>
         <w:t> :</w:t>
       </w:r>
     </w:p>
@@ -1265,17 +1400,37 @@
           <w:numId w:val="5"/>
         </w:numPr>
         <w:jc w:val="both"/>
-      </w:pPr>
-      <w:r>
+        <w:rPr>
+          <w:sz w:val="24"/>
+          <w:szCs w:val="24"/>
+        </w:rPr>
+      </w:pPr>
+      <w:r>
+        <w:rPr>
+          <w:sz w:val="24"/>
+          <w:szCs w:val="24"/>
+        </w:rPr>
         <w:t>Création des formulaires d’inscription</w:t>
       </w:r>
       <w:r>
+        <w:rPr>
+          <w:sz w:val="24"/>
+          <w:szCs w:val="24"/>
+        </w:rPr>
         <w:t xml:space="preserve"> via l’outil Microsoft Forms. Formulaire</w:t>
       </w:r>
       <w:r>
+        <w:rPr>
+          <w:sz w:val="24"/>
+          <w:szCs w:val="24"/>
+        </w:rPr>
         <w:t xml:space="preserve">s étant accessible aux </w:t>
       </w:r>
       <w:r>
+        <w:rPr>
+          <w:sz w:val="24"/>
+          <w:szCs w:val="24"/>
+        </w:rPr>
         <w:t xml:space="preserve">secrétaires </w:t>
       </w:r>
     </w:p>
@@ -1287,17 +1442,37 @@
           <w:numId w:val="3"/>
         </w:numPr>
         <w:jc w:val="both"/>
-      </w:pPr>
-      <w:r>
+        <w:rPr>
+          <w:sz w:val="24"/>
+          <w:szCs w:val="24"/>
+        </w:rPr>
+      </w:pPr>
+      <w:r>
+        <w:rPr>
+          <w:sz w:val="24"/>
+          <w:szCs w:val="24"/>
+        </w:rPr>
         <w:t xml:space="preserve">Une notification par </w:t>
       </w:r>
       <w:r>
+        <w:rPr>
+          <w:sz w:val="24"/>
+          <w:szCs w:val="24"/>
+        </w:rPr>
         <w:t>Courriel</w:t>
       </w:r>
       <w:r>
+        <w:rPr>
+          <w:sz w:val="24"/>
+          <w:szCs w:val="24"/>
+        </w:rPr>
         <w:t xml:space="preserve"> aux secrétaires</w:t>
       </w:r>
       <w:r>
+        <w:rPr>
+          <w:sz w:val="24"/>
+          <w:szCs w:val="24"/>
+        </w:rPr>
         <w:t> :</w:t>
       </w:r>
     </w:p>
@@ -1309,29 +1484,65 @@
           <w:numId w:val="4"/>
         </w:numPr>
         <w:jc w:val="both"/>
-      </w:pPr>
-      <w:r>
+        <w:rPr>
+          <w:sz w:val="24"/>
+          <w:szCs w:val="24"/>
+        </w:rPr>
+      </w:pPr>
+      <w:r>
+        <w:rPr>
+          <w:sz w:val="24"/>
+          <w:szCs w:val="24"/>
+        </w:rPr>
         <w:t>L’une de</w:t>
       </w:r>
       <w:r>
+        <w:rPr>
+          <w:sz w:val="24"/>
+          <w:szCs w:val="24"/>
+        </w:rPr>
         <w:t xml:space="preserve">s attentes du client étaient </w:t>
       </w:r>
       <w:r>
+        <w:rPr>
+          <w:sz w:val="24"/>
+          <w:szCs w:val="24"/>
+        </w:rPr>
         <w:t>que</w:t>
       </w:r>
       <w:r>
+        <w:rPr>
+          <w:sz w:val="24"/>
+          <w:szCs w:val="24"/>
+        </w:rPr>
         <w:t xml:space="preserve"> lorsqu’une secrétaire </w:t>
       </w:r>
       <w:r>
+        <w:rPr>
+          <w:sz w:val="24"/>
+          <w:szCs w:val="24"/>
+        </w:rPr>
         <w:t>soumet une demande d’inscription dans une section</w:t>
       </w:r>
       <w:r>
+        <w:rPr>
+          <w:sz w:val="24"/>
+          <w:szCs w:val="24"/>
+        </w:rPr>
         <w:t xml:space="preserve"> via le formulaire, un Email est automatiquement envoyé </w:t>
       </w:r>
       <w:r>
+        <w:rPr>
+          <w:sz w:val="24"/>
+          <w:szCs w:val="24"/>
+        </w:rPr>
         <w:t>au responsable des inscriptions</w:t>
       </w:r>
       <w:r>
+        <w:rPr>
+          <w:sz w:val="24"/>
+          <w:szCs w:val="24"/>
+        </w:rPr>
         <w:t xml:space="preserve"> afin de lui demander une validation.</w:t>
       </w:r>
     </w:p>
@@ -1343,8 +1554,16 @@
           <w:numId w:val="3"/>
         </w:numPr>
         <w:jc w:val="both"/>
-      </w:pPr>
-      <w:r>
+        <w:rPr>
+          <w:sz w:val="24"/>
+          <w:szCs w:val="24"/>
+        </w:rPr>
+      </w:pPr>
+      <w:r>
+        <w:rPr>
+          <w:sz w:val="24"/>
+          <w:szCs w:val="24"/>
+        </w:rPr>
         <w:t>Validation ou refus :</w:t>
       </w:r>
     </w:p>
@@ -1356,35 +1575,79 @@
           <w:numId w:val="4"/>
         </w:numPr>
         <w:jc w:val="both"/>
-      </w:pPr>
-      <w:r>
+        <w:rPr>
+          <w:sz w:val="24"/>
+          <w:szCs w:val="24"/>
+        </w:rPr>
+      </w:pPr>
+      <w:r>
+        <w:rPr>
+          <w:sz w:val="24"/>
+          <w:szCs w:val="24"/>
+        </w:rPr>
         <w:t>Des</w:t>
       </w:r>
       <w:r>
+        <w:rPr>
+          <w:sz w:val="24"/>
+          <w:szCs w:val="24"/>
+        </w:rPr>
         <w:t xml:space="preserve"> lien</w:t>
       </w:r>
       <w:r>
+        <w:rPr>
+          <w:sz w:val="24"/>
+          <w:szCs w:val="24"/>
+        </w:rPr>
         <w:t>s</w:t>
       </w:r>
       <w:r>
+        <w:rPr>
+          <w:sz w:val="24"/>
+          <w:szCs w:val="24"/>
+        </w:rPr>
         <w:t xml:space="preserve"> </w:t>
       </w:r>
       <w:r>
+        <w:rPr>
+          <w:sz w:val="24"/>
+          <w:szCs w:val="24"/>
+        </w:rPr>
         <w:t>sont</w:t>
       </w:r>
       <w:r>
+        <w:rPr>
+          <w:sz w:val="24"/>
+          <w:szCs w:val="24"/>
+        </w:rPr>
         <w:t xml:space="preserve"> fourni</w:t>
       </w:r>
       <w:r>
+        <w:rPr>
+          <w:sz w:val="24"/>
+          <w:szCs w:val="24"/>
+        </w:rPr>
         <w:t>s</w:t>
       </w:r>
       <w:r>
+        <w:rPr>
+          <w:sz w:val="24"/>
+          <w:szCs w:val="24"/>
+        </w:rPr>
         <w:t xml:space="preserve"> dans l’email de validation</w:t>
       </w:r>
       <w:r>
+        <w:rPr>
+          <w:sz w:val="24"/>
+          <w:szCs w:val="24"/>
+        </w:rPr>
         <w:t xml:space="preserve">. Le responsable des inscriptions peut alors cliquer sur l’un deux en fonction de </w:t>
       </w:r>
       <w:r>
+        <w:rPr>
+          <w:sz w:val="24"/>
+          <w:szCs w:val="24"/>
+        </w:rPr>
         <w:t>s’il accepte ou nous l’inscription.</w:t>
       </w:r>
     </w:p>
@@ -1396,8 +1659,16 @@
           <w:numId w:val="3"/>
         </w:numPr>
         <w:jc w:val="both"/>
-      </w:pPr>
-      <w:r>
+        <w:rPr>
+          <w:sz w:val="24"/>
+          <w:szCs w:val="24"/>
+        </w:rPr>
+      </w:pPr>
+      <w:r>
+        <w:rPr>
+          <w:sz w:val="24"/>
+          <w:szCs w:val="24"/>
+        </w:rPr>
         <w:t>Pour les validations :</w:t>
       </w:r>
     </w:p>
@@ -1409,35 +1680,79 @@
           <w:numId w:val="4"/>
         </w:numPr>
         <w:jc w:val="both"/>
-      </w:pPr>
-      <w:r>
+        <w:rPr>
+          <w:sz w:val="24"/>
+          <w:szCs w:val="24"/>
+        </w:rPr>
+      </w:pPr>
+      <w:r>
+        <w:rPr>
+          <w:sz w:val="24"/>
+          <w:szCs w:val="24"/>
+        </w:rPr>
         <w:t>Si le responsable des inscriptions valide le formulaire</w:t>
       </w:r>
       <w:r>
+        <w:rPr>
+          <w:sz w:val="24"/>
+          <w:szCs w:val="24"/>
+        </w:rPr>
         <w:t>,</w:t>
       </w:r>
       <w:r>
+        <w:rPr>
+          <w:sz w:val="24"/>
+          <w:szCs w:val="24"/>
+        </w:rPr>
         <w:t xml:space="preserve"> </w:t>
       </w:r>
       <w:r>
+        <w:rPr>
+          <w:sz w:val="24"/>
+          <w:szCs w:val="24"/>
+        </w:rPr>
         <w:t xml:space="preserve">Power automate </w:t>
       </w:r>
       <w:r>
+        <w:rPr>
+          <w:sz w:val="24"/>
+          <w:szCs w:val="24"/>
+        </w:rPr>
         <w:t xml:space="preserve">ajoute les informations de l’élève </w:t>
       </w:r>
       <w:r>
+        <w:rPr>
+          <w:sz w:val="24"/>
+          <w:szCs w:val="24"/>
+        </w:rPr>
         <w:t xml:space="preserve">automatiquement </w:t>
       </w:r>
       <w:r>
+        <w:rPr>
+          <w:sz w:val="24"/>
+          <w:szCs w:val="24"/>
+        </w:rPr>
         <w:t xml:space="preserve">dans le fichier </w:t>
       </w:r>
       <w:r>
+        <w:rPr>
+          <w:sz w:val="24"/>
+          <w:szCs w:val="24"/>
+        </w:rPr>
         <w:t>Excel</w:t>
       </w:r>
       <w:r>
+        <w:rPr>
+          <w:sz w:val="24"/>
+          <w:szCs w:val="24"/>
+        </w:rPr>
         <w:t xml:space="preserve"> dédié</w:t>
       </w:r>
       <w:r>
+        <w:rPr>
+          <w:sz w:val="24"/>
+          <w:szCs w:val="24"/>
+        </w:rPr>
         <w:t>.</w:t>
       </w:r>
     </w:p>
@@ -1449,20 +1764,44 @@
           <w:numId w:val="3"/>
         </w:numPr>
         <w:jc w:val="both"/>
-      </w:pPr>
-      <w:r>
+        <w:rPr>
+          <w:sz w:val="24"/>
+          <w:szCs w:val="24"/>
+        </w:rPr>
+      </w:pPr>
+      <w:r>
+        <w:rPr>
+          <w:sz w:val="24"/>
+          <w:szCs w:val="24"/>
+        </w:rPr>
         <w:t>Notification attribuée</w:t>
       </w:r>
       <w:r>
+        <w:rPr>
+          <w:sz w:val="24"/>
+          <w:szCs w:val="24"/>
+        </w:rPr>
         <w:t xml:space="preserve"> </w:t>
       </w:r>
       <w:r>
+        <w:rPr>
+          <w:sz w:val="24"/>
+          <w:szCs w:val="24"/>
+        </w:rPr>
         <w:t>à</w:t>
       </w:r>
       <w:r>
+        <w:rPr>
+          <w:sz w:val="24"/>
+          <w:szCs w:val="24"/>
+        </w:rPr>
         <w:t xml:space="preserve"> l’élève</w:t>
       </w:r>
       <w:r>
+        <w:rPr>
+          <w:sz w:val="24"/>
+          <w:szCs w:val="24"/>
+        </w:rPr>
         <w:t> :</w:t>
       </w:r>
     </w:p>
@@ -1474,23 +1813,51 @@
           <w:numId w:val="4"/>
         </w:numPr>
         <w:jc w:val="both"/>
-      </w:pPr>
-      <w:r>
+        <w:rPr>
+          <w:sz w:val="24"/>
+          <w:szCs w:val="24"/>
+        </w:rPr>
+      </w:pPr>
+      <w:r>
+        <w:rPr>
+          <w:sz w:val="24"/>
+          <w:szCs w:val="24"/>
+        </w:rPr>
         <w:t xml:space="preserve">En cas </w:t>
       </w:r>
       <w:r>
+        <w:rPr>
+          <w:sz w:val="24"/>
+          <w:szCs w:val="24"/>
+        </w:rPr>
         <w:t xml:space="preserve">de validation, </w:t>
       </w:r>
       <w:r>
+        <w:rPr>
+          <w:sz w:val="24"/>
+          <w:szCs w:val="24"/>
+        </w:rPr>
         <w:t xml:space="preserve">l’élève reçoit un </w:t>
       </w:r>
       <w:r>
+        <w:rPr>
+          <w:sz w:val="24"/>
+          <w:szCs w:val="24"/>
+        </w:rPr>
         <w:t>courriel</w:t>
       </w:r>
       <w:r>
+        <w:rPr>
+          <w:sz w:val="24"/>
+          <w:szCs w:val="24"/>
+        </w:rPr>
         <w:t xml:space="preserve"> avec les détails de son inscription</w:t>
       </w:r>
       <w:r>
+        <w:rPr>
+          <w:sz w:val="24"/>
+          <w:szCs w:val="24"/>
+        </w:rPr>
         <w:t>.</w:t>
       </w:r>
     </w:p>
@@ -1502,8 +1869,16 @@
           <w:numId w:val="3"/>
         </w:numPr>
         <w:jc w:val="both"/>
-      </w:pPr>
-      <w:r>
+        <w:rPr>
+          <w:sz w:val="24"/>
+          <w:szCs w:val="24"/>
+        </w:rPr>
+      </w:pPr>
+      <w:r>
+        <w:rPr>
+          <w:sz w:val="24"/>
+          <w:szCs w:val="24"/>
+        </w:rPr>
         <w:t>Pour les refus :</w:t>
       </w:r>
     </w:p>
@@ -1515,111 +1890,251 @@
           <w:numId w:val="4"/>
         </w:numPr>
         <w:jc w:val="both"/>
-      </w:pPr>
-      <w:r>
+        <w:rPr>
+          <w:sz w:val="24"/>
+          <w:szCs w:val="24"/>
+        </w:rPr>
+      </w:pPr>
+      <w:r>
+        <w:rPr>
+          <w:sz w:val="24"/>
+          <w:szCs w:val="24"/>
+        </w:rPr>
         <w:t>En cas de refus</w:t>
       </w:r>
       <w:r>
+        <w:rPr>
+          <w:sz w:val="24"/>
+          <w:szCs w:val="24"/>
+        </w:rPr>
         <w:t>, l’élève reçoit un email</w:t>
       </w:r>
       <w:r>
+        <w:rPr>
+          <w:sz w:val="24"/>
+          <w:szCs w:val="24"/>
+        </w:rPr>
         <w:t xml:space="preserve"> lui expliquant les raisons de ce refus.</w:t>
       </w:r>
     </w:p>
     <w:p>
       <w:pPr>
         <w:jc w:val="both"/>
-      </w:pPr>
-      <w:r>
+        <w:rPr>
+          <w:sz w:val="24"/>
+          <w:szCs w:val="24"/>
+        </w:rPr>
+      </w:pPr>
+      <w:r>
+        <w:rPr>
+          <w:sz w:val="24"/>
+          <w:szCs w:val="24"/>
+        </w:rPr>
         <w:t xml:space="preserve">Cette </w:t>
       </w:r>
       <w:r>
+        <w:rPr>
+          <w:sz w:val="24"/>
+          <w:szCs w:val="24"/>
+        </w:rPr>
         <w:t xml:space="preserve">méthodologie </w:t>
       </w:r>
       <w:r>
+        <w:rPr>
+          <w:sz w:val="24"/>
+          <w:szCs w:val="24"/>
+        </w:rPr>
         <w:t>permet d’ob</w:t>
       </w:r>
       <w:r>
+        <w:rPr>
+          <w:sz w:val="24"/>
+          <w:szCs w:val="24"/>
+        </w:rPr>
         <w:t xml:space="preserve">tenir </w:t>
       </w:r>
       <w:r>
+        <w:rPr>
+          <w:sz w:val="24"/>
+          <w:szCs w:val="24"/>
+        </w:rPr>
         <w:t xml:space="preserve">une </w:t>
       </w:r>
       <w:r>
+        <w:rPr>
+          <w:sz w:val="24"/>
+          <w:szCs w:val="24"/>
+        </w:rPr>
         <w:t xml:space="preserve">inscription </w:t>
       </w:r>
       <w:r>
+        <w:rPr>
+          <w:sz w:val="24"/>
+          <w:szCs w:val="24"/>
+        </w:rPr>
         <w:t>simple, efficace</w:t>
       </w:r>
       <w:r>
+        <w:rPr>
+          <w:sz w:val="24"/>
+          <w:szCs w:val="24"/>
+        </w:rPr>
         <w:t xml:space="preserve"> et automatisé.</w:t>
       </w:r>
       <w:r>
+        <w:rPr>
+          <w:sz w:val="24"/>
+          <w:szCs w:val="24"/>
+        </w:rPr>
         <w:t xml:space="preserve"> Tout ceci en assurant également une </w:t>
       </w:r>
       <w:r>
+        <w:rPr>
+          <w:sz w:val="24"/>
+          <w:szCs w:val="24"/>
+        </w:rPr>
         <w:t>comm</w:t>
       </w:r>
       <w:r>
+        <w:rPr>
+          <w:sz w:val="24"/>
+          <w:szCs w:val="24"/>
+        </w:rPr>
         <w:t>unication</w:t>
       </w:r>
       <w:r>
+        <w:rPr>
+          <w:sz w:val="24"/>
+          <w:szCs w:val="24"/>
+        </w:rPr>
         <w:t xml:space="preserve"> homogène</w:t>
       </w:r>
       <w:r>
+        <w:rPr>
+          <w:sz w:val="24"/>
+          <w:szCs w:val="24"/>
+        </w:rPr>
         <w:t xml:space="preserve"> entre </w:t>
       </w:r>
       <w:r>
+        <w:rPr>
+          <w:sz w:val="24"/>
+          <w:szCs w:val="24"/>
+        </w:rPr>
         <w:t>élève et secrétaire.</w:t>
       </w:r>
       <w:r>
+        <w:rPr>
+          <w:sz w:val="24"/>
+          <w:szCs w:val="24"/>
+        </w:rPr>
         <w:t xml:space="preserve"> Le responsable des </w:t>
       </w:r>
       <w:r>
+        <w:rPr>
+          <w:sz w:val="24"/>
+          <w:szCs w:val="24"/>
+        </w:rPr>
         <w:t>inscriptions</w:t>
       </w:r>
       <w:r>
+        <w:rPr>
+          <w:sz w:val="24"/>
+          <w:szCs w:val="24"/>
+        </w:rPr>
         <w:t xml:space="preserve"> </w:t>
       </w:r>
       <w:r>
+        <w:rPr>
+          <w:sz w:val="24"/>
+          <w:szCs w:val="24"/>
+        </w:rPr>
         <w:t xml:space="preserve">a </w:t>
       </w:r>
       <w:r>
+        <w:rPr>
+          <w:sz w:val="24"/>
+          <w:szCs w:val="24"/>
+        </w:rPr>
         <w:t xml:space="preserve">également une meilleure visibilité et </w:t>
       </w:r>
       <w:r>
+        <w:rPr>
+          <w:sz w:val="24"/>
+          <w:szCs w:val="24"/>
+        </w:rPr>
         <w:t xml:space="preserve">compréhension des données grâce </w:t>
       </w:r>
       <w:proofErr w:type="spellStart"/>
       <w:r>
+        <w:rPr>
+          <w:sz w:val="24"/>
+          <w:szCs w:val="24"/>
+        </w:rPr>
         <w:t>a</w:t>
       </w:r>
       <w:proofErr w:type="spellEnd"/>
       <w:r>
+        <w:rPr>
+          <w:sz w:val="24"/>
+          <w:szCs w:val="24"/>
+        </w:rPr>
         <w:t xml:space="preserve"> </w:t>
       </w:r>
       <w:r>
+        <w:rPr>
+          <w:sz w:val="24"/>
+          <w:szCs w:val="24"/>
+        </w:rPr>
         <w:t>l</w:t>
       </w:r>
       <w:r>
+        <w:rPr>
+          <w:sz w:val="24"/>
+          <w:szCs w:val="24"/>
+        </w:rPr>
         <w:t>eurs centralisation</w:t>
       </w:r>
       <w:r>
+        <w:rPr>
+          <w:sz w:val="24"/>
+          <w:szCs w:val="24"/>
+        </w:rPr>
         <w:t>s</w:t>
       </w:r>
       <w:r>
+        <w:rPr>
+          <w:sz w:val="24"/>
+          <w:szCs w:val="24"/>
+        </w:rPr>
         <w:t xml:space="preserve"> dans des listes </w:t>
       </w:r>
       <w:r>
+        <w:rPr>
+          <w:sz w:val="24"/>
+          <w:szCs w:val="24"/>
+        </w:rPr>
         <w:t>Excel</w:t>
       </w:r>
       <w:r>
+        <w:rPr>
+          <w:sz w:val="24"/>
+          <w:szCs w:val="24"/>
+        </w:rPr>
         <w:t xml:space="preserve"> structurée</w:t>
       </w:r>
       <w:r>
+        <w:rPr>
+          <w:sz w:val="24"/>
+          <w:szCs w:val="24"/>
+        </w:rPr>
         <w:t>s</w:t>
       </w:r>
       <w:r>
+        <w:rPr>
+          <w:sz w:val="24"/>
+          <w:szCs w:val="24"/>
+        </w:rPr>
         <w:t>.</w:t>
       </w:r>
     </w:p>
@@ -1628,6 +2143,7 @@
         <w:jc w:val="both"/>
       </w:pPr>
       <w:r>
+        <w:lastRenderedPageBreak/>
         <w:t xml:space="preserve"> </w:t>
       </w:r>
     </w:p>
@@ -1656,7 +2172,6 @@
       <w:bookmarkStart w:id="6" w:name="_Toc155346275"/>
       <w:bookmarkStart w:id="7" w:name="_Toc155346546"/>
       <w:r>
-        <w:lastRenderedPageBreak/>
         <w:t>Aperçu de l'organisation en tant qu'équipe</w:t>
       </w:r>
       <w:r>
@@ -1668,104 +2183,228 @@
     <w:p>
       <w:pPr>
         <w:jc w:val="both"/>
-      </w:pPr>
-      <w:r>
+        <w:rPr>
+          <w:sz w:val="24"/>
+          <w:szCs w:val="24"/>
+        </w:rPr>
+      </w:pPr>
+      <w:r>
+        <w:rPr>
+          <w:sz w:val="24"/>
+          <w:szCs w:val="24"/>
+        </w:rPr>
         <w:t xml:space="preserve">Notre équipe s’est partagé les différentes </w:t>
       </w:r>
       <w:r>
+        <w:rPr>
+          <w:sz w:val="24"/>
+          <w:szCs w:val="24"/>
+        </w:rPr>
         <w:t>tâches pour</w:t>
       </w:r>
       <w:r>
+        <w:rPr>
+          <w:sz w:val="24"/>
+          <w:szCs w:val="24"/>
+        </w:rPr>
         <w:t xml:space="preserve"> accéder </w:t>
       </w:r>
       <w:r>
+        <w:rPr>
+          <w:sz w:val="24"/>
+          <w:szCs w:val="24"/>
+        </w:rPr>
         <w:t>à</w:t>
       </w:r>
       <w:r>
+        <w:rPr>
+          <w:sz w:val="24"/>
+          <w:szCs w:val="24"/>
+        </w:rPr>
         <w:t xml:space="preserve"> la demande du client suivant les forces et les faiblesses de chacun.</w:t>
       </w:r>
       <w:r>
+        <w:rPr>
+          <w:sz w:val="24"/>
+          <w:szCs w:val="24"/>
+        </w:rPr>
         <w:t xml:space="preserve"> Notre trio s’est composé de </w:t>
       </w:r>
       <w:r>
+        <w:rPr>
+          <w:sz w:val="24"/>
+          <w:szCs w:val="24"/>
+        </w:rPr>
         <w:t>Nathanaël, louis e</w:t>
       </w:r>
       <w:r>
+        <w:rPr>
+          <w:sz w:val="24"/>
+          <w:szCs w:val="24"/>
+        </w:rPr>
         <w:t>t</w:t>
       </w:r>
       <w:r>
+        <w:rPr>
+          <w:sz w:val="24"/>
+          <w:szCs w:val="24"/>
+        </w:rPr>
         <w:t xml:space="preserve"> Charles</w:t>
       </w:r>
       <w:r>
+        <w:rPr>
+          <w:sz w:val="24"/>
+          <w:szCs w:val="24"/>
+        </w:rPr>
         <w:t>.</w:t>
       </w:r>
     </w:p>
     <w:p>
       <w:pPr>
         <w:jc w:val="both"/>
-      </w:pPr>
-      <w:r>
+        <w:rPr>
+          <w:sz w:val="24"/>
+          <w:szCs w:val="24"/>
+        </w:rPr>
+      </w:pPr>
+      <w:r>
+        <w:rPr>
+          <w:sz w:val="24"/>
+          <w:szCs w:val="24"/>
+        </w:rPr>
         <w:t>Nathanael s’est occupé d</w:t>
       </w:r>
       <w:r>
+        <w:rPr>
+          <w:sz w:val="24"/>
+          <w:szCs w:val="24"/>
+        </w:rPr>
         <w:t>e l</w:t>
       </w:r>
       <w:r>
+        <w:rPr>
+          <w:sz w:val="24"/>
+          <w:szCs w:val="24"/>
+        </w:rPr>
         <w:t>’automatisation grâce à l’outil</w:t>
       </w:r>
       <w:r>
+        <w:rPr>
+          <w:sz w:val="24"/>
+          <w:szCs w:val="24"/>
+        </w:rPr>
         <w:t xml:space="preserve"> Power Automate</w:t>
       </w:r>
       <w:r>
+        <w:rPr>
+          <w:sz w:val="24"/>
+          <w:szCs w:val="24"/>
+        </w:rPr>
         <w:t xml:space="preserve"> et Microsoft Forms</w:t>
       </w:r>
       <w:r>
+        <w:rPr>
+          <w:sz w:val="24"/>
+          <w:szCs w:val="24"/>
+        </w:rPr>
         <w:t>.</w:t>
       </w:r>
     </w:p>
     <w:p>
       <w:pPr>
         <w:jc w:val="both"/>
-      </w:pPr>
-      <w:r>
+        <w:rPr>
+          <w:sz w:val="24"/>
+          <w:szCs w:val="24"/>
+        </w:rPr>
+      </w:pPr>
+      <w:r>
+        <w:rPr>
+          <w:sz w:val="24"/>
+          <w:szCs w:val="24"/>
+        </w:rPr>
         <w:t>Louis</w:t>
       </w:r>
       <w:r>
+        <w:rPr>
+          <w:sz w:val="24"/>
+          <w:szCs w:val="24"/>
+        </w:rPr>
         <w:t xml:space="preserve"> s’est chargé </w:t>
       </w:r>
       <w:r>
+        <w:rPr>
+          <w:sz w:val="24"/>
+          <w:szCs w:val="24"/>
+        </w:rPr>
         <w:t>de configurer le git-hub</w:t>
       </w:r>
     </w:p>
     <w:p>
       <w:pPr>
         <w:jc w:val="both"/>
-      </w:pPr>
-      <w:r>
+        <w:rPr>
+          <w:sz w:val="24"/>
+          <w:szCs w:val="24"/>
+        </w:rPr>
+      </w:pPr>
+      <w:r>
+        <w:rPr>
+          <w:sz w:val="24"/>
+          <w:szCs w:val="24"/>
+        </w:rPr>
         <w:t xml:space="preserve">Charles s’est attelé à </w:t>
       </w:r>
       <w:r>
+        <w:rPr>
+          <w:sz w:val="24"/>
+          <w:szCs w:val="24"/>
+        </w:rPr>
         <w:t>réaliser le</w:t>
       </w:r>
       <w:r>
+        <w:rPr>
+          <w:sz w:val="24"/>
+          <w:szCs w:val="24"/>
+        </w:rPr>
         <w:t xml:space="preserve"> logiciel de gestion de temps via </w:t>
       </w:r>
       <w:r>
+        <w:rPr>
+          <w:sz w:val="24"/>
+          <w:szCs w:val="24"/>
+        </w:rPr>
         <w:t>M</w:t>
       </w:r>
       <w:r>
+        <w:rPr>
+          <w:sz w:val="24"/>
+          <w:szCs w:val="24"/>
+        </w:rPr>
         <w:t>onday</w:t>
       </w:r>
       <w:r>
+        <w:rPr>
+          <w:sz w:val="24"/>
+          <w:szCs w:val="24"/>
+        </w:rPr>
         <w:t xml:space="preserve"> ainsi que </w:t>
       </w:r>
       <w:r>
+        <w:rPr>
+          <w:sz w:val="24"/>
+          <w:szCs w:val="24"/>
+        </w:rPr>
         <w:t>le rapport de projet.</w:t>
       </w:r>
     </w:p>
     <w:p>
       <w:pPr>
         <w:jc w:val="both"/>
+        <w:rPr>
+          <w:sz w:val="24"/>
+          <w:szCs w:val="24"/>
+        </w:rPr>
       </w:pPr>
     </w:p>
     <w:p>
@@ -1773,35 +2412,75 @@
         <w:jc w:val="both"/>
       </w:pPr>
       <w:r>
+        <w:rPr>
+          <w:sz w:val="24"/>
+          <w:szCs w:val="24"/>
+        </w:rPr>
         <w:t xml:space="preserve">Pour </w:t>
       </w:r>
       <w:r>
+        <w:rPr>
+          <w:sz w:val="24"/>
+          <w:szCs w:val="24"/>
+        </w:rPr>
         <w:t>c</w:t>
       </w:r>
       <w:r>
+        <w:rPr>
+          <w:sz w:val="24"/>
+          <w:szCs w:val="24"/>
+        </w:rPr>
         <w:t xml:space="preserve">e faire, </w:t>
       </w:r>
       <w:r>
+        <w:rPr>
+          <w:sz w:val="24"/>
+          <w:szCs w:val="24"/>
+        </w:rPr>
         <w:t>nous avons tous du travailler ensemble</w:t>
       </w:r>
       <w:r>
+        <w:rPr>
+          <w:sz w:val="24"/>
+          <w:szCs w:val="24"/>
+        </w:rPr>
         <w:t>, que ce soit pour la gestion du temps, connaitre</w:t>
       </w:r>
       <w:r>
+        <w:rPr>
+          <w:sz w:val="24"/>
+          <w:szCs w:val="24"/>
+        </w:rPr>
         <w:t xml:space="preserve"> la disponibilité de chacun et </w:t>
       </w:r>
       <w:proofErr w:type="spellStart"/>
       <w:r>
+        <w:rPr>
+          <w:sz w:val="24"/>
+          <w:szCs w:val="24"/>
+        </w:rPr>
         <w:t>a</w:t>
       </w:r>
       <w:proofErr w:type="spellEnd"/>
       <w:r>
+        <w:rPr>
+          <w:sz w:val="24"/>
+          <w:szCs w:val="24"/>
+        </w:rPr>
         <w:t xml:space="preserve"> quel moment, le partage des données dans le logiciel git-hub</w:t>
       </w:r>
       <w:r>
+        <w:rPr>
+          <w:sz w:val="24"/>
+          <w:szCs w:val="24"/>
+        </w:rPr>
         <w:t xml:space="preserve"> mais aussi pour le Power Automate afin de réaliser des tests pour </w:t>
       </w:r>
       <w:r>
+        <w:rPr>
+          <w:sz w:val="24"/>
+          <w:szCs w:val="24"/>
+        </w:rPr>
         <w:t>vérifier l’efficacité des automatisations.</w:t>
       </w:r>
     </w:p>
@@ -1823,157 +2502,337 @@
     <w:p>
       <w:pPr>
         <w:jc w:val="both"/>
-      </w:pPr>
-      <w:r>
+        <w:rPr>
+          <w:sz w:val="24"/>
+          <w:szCs w:val="24"/>
+        </w:rPr>
+      </w:pPr>
+      <w:r>
+        <w:rPr>
+          <w:sz w:val="24"/>
+          <w:szCs w:val="24"/>
+        </w:rPr>
         <w:t>Au tout début du projet, nous devions connaitre la disponibilité de chacun</w:t>
       </w:r>
       <w:r>
-        <w:t xml:space="preserve"> pour réaliser quelles </w:t>
-      </w:r>
-      <w:proofErr w:type="spellStart"/>
-      <w:r>
-        <w:t>a</w:t>
-      </w:r>
-      <w:proofErr w:type="spellEnd"/>
-      <w:r>
-        <w:t xml:space="preserve"> quel moment. Pour </w:t>
-      </w:r>
-      <w:r>
+        <w:rPr>
+          <w:sz w:val="24"/>
+          <w:szCs w:val="24"/>
+        </w:rPr>
+        <w:t xml:space="preserve"> pour réaliser </w:t>
+      </w:r>
+      <w:r>
+        <w:rPr>
+          <w:sz w:val="24"/>
+          <w:szCs w:val="24"/>
+        </w:rPr>
+        <w:t>à</w:t>
+      </w:r>
+      <w:r>
+        <w:rPr>
+          <w:sz w:val="24"/>
+          <w:szCs w:val="24"/>
+        </w:rPr>
+        <w:t xml:space="preserve"> quel</w:t>
+      </w:r>
+      <w:r>
+        <w:rPr>
+          <w:sz w:val="24"/>
+          <w:szCs w:val="24"/>
+        </w:rPr>
+        <w:t xml:space="preserve">le tâche à </w:t>
+      </w:r>
+      <w:r>
+        <w:rPr>
+          <w:sz w:val="24"/>
+          <w:szCs w:val="24"/>
+        </w:rPr>
+        <w:t xml:space="preserve">moment. Pour </w:t>
+      </w:r>
+      <w:r>
+        <w:rPr>
+          <w:sz w:val="24"/>
+          <w:szCs w:val="24"/>
+        </w:rPr>
         <w:t>ce faire</w:t>
       </w:r>
       <w:r>
+        <w:rPr>
+          <w:sz w:val="24"/>
+          <w:szCs w:val="24"/>
+        </w:rPr>
         <w:t xml:space="preserve">, nous avons procéder </w:t>
       </w:r>
       <w:r>
+        <w:rPr>
+          <w:sz w:val="24"/>
+          <w:szCs w:val="24"/>
+        </w:rPr>
         <w:t>à</w:t>
       </w:r>
       <w:r>
+        <w:rPr>
+          <w:sz w:val="24"/>
+          <w:szCs w:val="24"/>
+        </w:rPr>
         <w:t xml:space="preserve"> quelques réunion</w:t>
       </w:r>
       <w:r>
+        <w:rPr>
+          <w:sz w:val="24"/>
+          <w:szCs w:val="24"/>
+        </w:rPr>
         <w:t xml:space="preserve">s. Une fois toutes les variabilités </w:t>
       </w:r>
       <w:r>
+        <w:rPr>
+          <w:sz w:val="24"/>
+          <w:szCs w:val="24"/>
+        </w:rPr>
         <w:t xml:space="preserve">mises en évidence, nous avons supputé </w:t>
       </w:r>
       <w:r>
+        <w:rPr>
+          <w:sz w:val="24"/>
+          <w:szCs w:val="24"/>
+        </w:rPr>
         <w:t xml:space="preserve">quelles taches prendraient plus ou moins de temps tout en essayant de rester le plus cohérant possible. Toutefois, nous avons </w:t>
       </w:r>
       <w:r>
+        <w:rPr>
+          <w:sz w:val="24"/>
+          <w:szCs w:val="24"/>
+        </w:rPr>
         <w:t xml:space="preserve">veillé </w:t>
+      </w:r>
+      <w:r>
+        <w:rPr>
+          <w:sz w:val="24"/>
+          <w:szCs w:val="24"/>
+        </w:rPr>
+        <w:t>à</w:t>
+      </w:r>
+      <w:r>
+        <w:rPr>
+          <w:sz w:val="24"/>
+          <w:szCs w:val="24"/>
+        </w:rPr>
+        <w:t xml:space="preserve"> laisser un temps supplémentaire pour chaque </w:t>
+      </w:r>
+      <w:r>
+        <w:rPr>
+          <w:sz w:val="24"/>
+          <w:szCs w:val="24"/>
+        </w:rPr>
+        <w:t>tache</w:t>
+      </w:r>
+      <w:r>
+        <w:rPr>
+          <w:sz w:val="24"/>
+          <w:szCs w:val="24"/>
+        </w:rPr>
+        <w:t xml:space="preserve"> afin de pouvoir relire, </w:t>
+      </w:r>
+      <w:r>
+        <w:rPr>
+          <w:sz w:val="24"/>
+          <w:szCs w:val="24"/>
+        </w:rPr>
+        <w:t>corriger certaines potentielles erreurs et</w:t>
+      </w:r>
+      <w:r>
+        <w:rPr>
+          <w:sz w:val="24"/>
+          <w:szCs w:val="24"/>
+        </w:rPr>
+        <w:t xml:space="preserve"> donner un temps de repos pour ne pas surmener chaque membre de l’équipe. Le tout </w:t>
+      </w:r>
+      <w:r>
+        <w:rPr>
+          <w:sz w:val="24"/>
+          <w:szCs w:val="24"/>
+        </w:rPr>
+        <w:t>est de rester dans les temps.</w:t>
+      </w:r>
+    </w:p>
+    <w:p>
+      <w:pPr>
+        <w:jc w:val="both"/>
+        <w:rPr>
+          <w:sz w:val="24"/>
+          <w:szCs w:val="24"/>
+        </w:rPr>
+      </w:pPr>
+      <w:r>
+        <w:rPr>
+          <w:sz w:val="24"/>
+          <w:szCs w:val="24"/>
+        </w:rPr>
+        <w:t xml:space="preserve">La répartition des tâches s’est </w:t>
+      </w:r>
+      <w:r>
+        <w:rPr>
+          <w:sz w:val="24"/>
+          <w:szCs w:val="24"/>
+        </w:rPr>
+        <w:t>faite</w:t>
+      </w:r>
+      <w:r>
+        <w:rPr>
+          <w:sz w:val="24"/>
+          <w:szCs w:val="24"/>
+        </w:rPr>
+        <w:t xml:space="preserve"> de manières plus abstraites. </w:t>
+      </w:r>
+      <w:r>
+        <w:rPr>
+          <w:sz w:val="24"/>
+          <w:szCs w:val="24"/>
+        </w:rPr>
+        <w:t>Les personnes ayant le plus de facilitée dans un domaine s’en est occupé. Par exemple</w:t>
+      </w:r>
+      <w:r>
+        <w:rPr>
+          <w:sz w:val="24"/>
+          <w:szCs w:val="24"/>
+        </w:rPr>
+        <w:t xml:space="preserve">, Nathanaël </w:t>
+      </w:r>
+      <w:r>
+        <w:rPr>
+          <w:sz w:val="24"/>
+          <w:szCs w:val="24"/>
+        </w:rPr>
+        <w:t xml:space="preserve">a eu une préférence </w:t>
+      </w:r>
+      <w:r>
+        <w:rPr>
+          <w:sz w:val="24"/>
+          <w:szCs w:val="24"/>
+        </w:rPr>
+        <w:t>dès</w:t>
+      </w:r>
+      <w:r>
+        <w:rPr>
+          <w:sz w:val="24"/>
+          <w:szCs w:val="24"/>
+        </w:rPr>
+        <w:t xml:space="preserve"> le début pour la réalisation du power automate, il était naturel que ce soit lui qui s’en charge. </w:t>
+      </w:r>
+      <w:r>
+        <w:rPr>
+          <w:sz w:val="24"/>
+          <w:szCs w:val="24"/>
+        </w:rPr>
+        <w:t>Louis fait</w:t>
+      </w:r>
+      <w:r>
+        <w:rPr>
+          <w:sz w:val="24"/>
+          <w:szCs w:val="24"/>
+        </w:rPr>
+        <w:t xml:space="preserve"> des commandes depuis quelques années déjà il a </w:t>
+      </w:r>
+      <w:r>
+        <w:rPr>
+          <w:sz w:val="24"/>
+          <w:szCs w:val="24"/>
+        </w:rPr>
+        <w:t xml:space="preserve">donc eu plus simple </w:t>
       </w:r>
       <w:proofErr w:type="spellStart"/>
       <w:proofErr w:type="gramStart"/>
       <w:r>
+        <w:rPr>
+          <w:sz w:val="24"/>
+          <w:szCs w:val="24"/>
+        </w:rPr>
         <w:t>a</w:t>
       </w:r>
       <w:proofErr w:type="spellEnd"/>
       <w:proofErr w:type="gramEnd"/>
       <w:r>
-        <w:t xml:space="preserve"> laisser un temps supplémentaire pour chaque taches afin de pouvoir relire, </w:t>
-      </w:r>
-      <w:r>
-        <w:t>corriger certaines potentielles erreurs et</w:t>
-      </w:r>
-      <w:r>
-        <w:t xml:space="preserve"> donner un temps de repos pour ne pas surmener chaque membre de l’équipe. Le tout </w:t>
-      </w:r>
-      <w:r>
-        <w:t>est de rester dans les temps.</w:t>
-      </w:r>
+        <w:rPr>
+          <w:sz w:val="24"/>
+          <w:szCs w:val="24"/>
+        </w:rPr>
+        <w:t xml:space="preserve"> comprendre le fonctionnement et </w:t>
+      </w:r>
+      <w:r>
+        <w:rPr>
+          <w:sz w:val="24"/>
+          <w:szCs w:val="24"/>
+        </w:rPr>
+        <w:t>tous</w:t>
+      </w:r>
+      <w:r>
+        <w:rPr>
+          <w:sz w:val="24"/>
+          <w:szCs w:val="24"/>
+        </w:rPr>
+        <w:t xml:space="preserve"> les aspect pratique de git-hub. Charles</w:t>
+      </w:r>
+      <w:r>
+        <w:rPr>
+          <w:sz w:val="24"/>
+          <w:szCs w:val="24"/>
+        </w:rPr>
+        <w:t xml:space="preserve"> apprécie la communication et le français, il a préféré s’occuper de l’aspect communication et gestion.</w:t>
+      </w:r>
+    </w:p>
+    <w:p>
+      <w:pPr>
+        <w:pStyle w:val="Titre1"/>
+      </w:pPr>
+      <w:bookmarkStart w:id="10" w:name="_Toc155346277"/>
+      <w:bookmarkStart w:id="11" w:name="_Toc155346548"/>
+      <w:r>
+        <w:t>Portfolio de commandes via GIT</w:t>
+      </w:r>
+      <w:r>
+        <w:t> :</w:t>
+      </w:r>
+      <w:bookmarkEnd w:id="10"/>
+      <w:bookmarkEnd w:id="11"/>
     </w:p>
     <w:p>
       <w:pPr>
         <w:jc w:val="both"/>
-      </w:pPr>
-      <w:r>
-        <w:t xml:space="preserve">La répartition des tâches s’est </w:t>
-      </w:r>
-      <w:r>
-        <w:t>faite</w:t>
-      </w:r>
-      <w:r>
-        <w:t xml:space="preserve"> de manières plus abstraites. </w:t>
-      </w:r>
-      <w:r>
-        <w:t>Les personnes ayant le plus de facilitée dans un domaine s’en est occupé. Par exemple</w:t>
-      </w:r>
-      <w:r>
-        <w:t xml:space="preserve">, Nathanaël </w:t>
-      </w:r>
-      <w:r>
-        <w:t xml:space="preserve">a eu une préférence </w:t>
-      </w:r>
-      <w:r>
-        <w:t>dès</w:t>
-      </w:r>
-      <w:r>
-        <w:t xml:space="preserve"> le début pour la réalisation du power automate, il était naturel que ce soit lui qui s’en charge. </w:t>
-      </w:r>
-      <w:r>
-        <w:t>Louis fait</w:t>
-      </w:r>
-      <w:r>
-        <w:t xml:space="preserve"> des commandes depuis quelques années déjà il a </w:t>
-      </w:r>
-      <w:r>
-        <w:t xml:space="preserve">donc eu plus simple </w:t>
+        <w:rPr>
+          <w:sz w:val="24"/>
+          <w:szCs w:val="24"/>
+        </w:rPr>
+      </w:pPr>
+      <w:r>
+        <w:rPr>
+          <w:sz w:val="24"/>
+          <w:szCs w:val="24"/>
+        </w:rPr>
+        <w:t xml:space="preserve">Le git-Hub contient l’entièreté de nos commandes, </w:t>
+      </w:r>
+      <w:r>
+        <w:rPr>
+          <w:sz w:val="24"/>
+          <w:szCs w:val="24"/>
+        </w:rPr>
+        <w:t xml:space="preserve">c’est avec plaisir que nous vous invitons </w:t>
       </w:r>
       <w:proofErr w:type="spellStart"/>
       <w:proofErr w:type="gramStart"/>
       <w:r>
+        <w:rPr>
+          <w:sz w:val="24"/>
+          <w:szCs w:val="24"/>
+        </w:rPr>
         <w:t>a</w:t>
       </w:r>
       <w:proofErr w:type="spellEnd"/>
       <w:proofErr w:type="gramEnd"/>
       <w:r>
-        <w:t xml:space="preserve"> comprendre le fonctionnement et </w:t>
-      </w:r>
-      <w:proofErr w:type="spellStart"/>
-      <w:r>
-        <w:t>tout</w:t>
-      </w:r>
-      <w:proofErr w:type="spellEnd"/>
-      <w:r>
-        <w:t xml:space="preserve"> les aspect pratique de git-hub. Charles</w:t>
-      </w:r>
-      <w:r>
-        <w:t xml:space="preserve"> apprécie la communication et le français, il a préféré s’occuper de l’aspect communication et gestion.</w:t>
-      </w:r>
-    </w:p>
-    <w:p>
-      <w:pPr>
-        <w:pStyle w:val="Titre1"/>
-      </w:pPr>
-      <w:bookmarkStart w:id="10" w:name="_Toc155346277"/>
-      <w:bookmarkStart w:id="11" w:name="_Toc155346548"/>
-      <w:r>
-        <w:t>Portfolio de commandes via GIT</w:t>
-      </w:r>
-      <w:r>
-        <w:t> :</w:t>
-      </w:r>
-      <w:bookmarkEnd w:id="10"/>
-      <w:bookmarkEnd w:id="11"/>
-    </w:p>
-    <w:p>
-      <w:pPr>
-        <w:jc w:val="both"/>
-      </w:pPr>
-      <w:r>
-        <w:t xml:space="preserve">Le git-Hub contient l’entièreté de nos commandes, </w:t>
-      </w:r>
-      <w:r>
-        <w:t xml:space="preserve">c’est avec plaisir que nous vous invitons </w:t>
-      </w:r>
-      <w:proofErr w:type="spellStart"/>
-      <w:proofErr w:type="gramStart"/>
-      <w:r>
-        <w:t>a</w:t>
-      </w:r>
-      <w:proofErr w:type="spellEnd"/>
-      <w:proofErr w:type="gramEnd"/>
-      <w:r>
+        <w:rPr>
+          <w:sz w:val="24"/>
+          <w:szCs w:val="24"/>
+        </w:rPr>
         <w:t xml:space="preserve"> consulter le fruit de notre travaille pour ce projet.</w:t>
       </w:r>
     </w:p>
@@ -1984,6 +2843,7 @@
       <w:bookmarkStart w:id="12" w:name="_Toc155346278"/>
       <w:bookmarkStart w:id="13" w:name="_Toc155346549"/>
       <w:r>
+        <w:lastRenderedPageBreak/>
         <w:t>Conclusion</w:t>
       </w:r>
       <w:r>
@@ -1995,85 +2855,193 @@
     <w:p>
       <w:pPr>
         <w:jc w:val="both"/>
-      </w:pPr>
-      <w:r>
+        <w:rPr>
+          <w:sz w:val="24"/>
+          <w:szCs w:val="24"/>
+        </w:rPr>
+      </w:pPr>
+      <w:r>
+        <w:rPr>
+          <w:sz w:val="24"/>
+          <w:szCs w:val="24"/>
+        </w:rPr>
         <w:t>En conclusion</w:t>
       </w:r>
       <w:r>
+        <w:rPr>
+          <w:sz w:val="24"/>
+          <w:szCs w:val="24"/>
+        </w:rPr>
         <w:t xml:space="preserve">, le demande de notre </w:t>
       </w:r>
       <w:r>
+        <w:rPr>
+          <w:sz w:val="24"/>
+          <w:szCs w:val="24"/>
+        </w:rPr>
         <w:t>client</w:t>
       </w:r>
       <w:r>
+        <w:rPr>
+          <w:sz w:val="24"/>
+          <w:szCs w:val="24"/>
+        </w:rPr>
         <w:t xml:space="preserve"> qui consiste </w:t>
       </w:r>
       <w:r>
+        <w:rPr>
+          <w:sz w:val="24"/>
+          <w:szCs w:val="24"/>
+        </w:rPr>
         <w:t>à</w:t>
       </w:r>
       <w:r>
+        <w:rPr>
+          <w:sz w:val="24"/>
+          <w:szCs w:val="24"/>
+        </w:rPr>
         <w:t xml:space="preserve"> faciliter le processus d’insc</w:t>
       </w:r>
       <w:r>
+        <w:rPr>
+          <w:sz w:val="24"/>
+          <w:szCs w:val="24"/>
+        </w:rPr>
         <w:t xml:space="preserve">ription a été résolues </w:t>
       </w:r>
       <w:r>
+        <w:rPr>
+          <w:sz w:val="24"/>
+          <w:szCs w:val="24"/>
+        </w:rPr>
         <w:t>sans encombre</w:t>
       </w:r>
       <w:r>
+        <w:rPr>
+          <w:sz w:val="24"/>
+          <w:szCs w:val="24"/>
+        </w:rPr>
         <w:t>.</w:t>
       </w:r>
       <w:r>
+        <w:rPr>
+          <w:sz w:val="24"/>
+          <w:szCs w:val="24"/>
+        </w:rPr>
         <w:t xml:space="preserve"> Chaque </w:t>
       </w:r>
       <w:r>
+        <w:rPr>
+          <w:sz w:val="24"/>
+          <w:szCs w:val="24"/>
+        </w:rPr>
         <w:t>méthode</w:t>
       </w:r>
       <w:r>
+        <w:rPr>
+          <w:sz w:val="24"/>
+          <w:szCs w:val="24"/>
+        </w:rPr>
         <w:t xml:space="preserve"> que nous avons </w:t>
       </w:r>
       <w:r>
+        <w:rPr>
+          <w:sz w:val="24"/>
+          <w:szCs w:val="24"/>
+        </w:rPr>
         <w:t>utilisée</w:t>
       </w:r>
       <w:r>
+        <w:rPr>
+          <w:sz w:val="24"/>
+          <w:szCs w:val="24"/>
+        </w:rPr>
         <w:t xml:space="preserve"> sont présentes dans le rapport afin de garantir une </w:t>
       </w:r>
       <w:r>
+        <w:rPr>
+          <w:sz w:val="24"/>
+          <w:szCs w:val="24"/>
+        </w:rPr>
         <w:t>communication transparente.</w:t>
       </w:r>
     </w:p>
     <w:p>
       <w:pPr>
         <w:jc w:val="both"/>
-      </w:pPr>
-      <w:r>
+        <w:rPr>
+          <w:sz w:val="24"/>
+          <w:szCs w:val="24"/>
+        </w:rPr>
+      </w:pPr>
+      <w:r>
+        <w:rPr>
+          <w:sz w:val="24"/>
+          <w:szCs w:val="24"/>
+        </w:rPr>
         <w:t>Cependant, certaines améliorations pourraient être apportées</w:t>
       </w:r>
       <w:r>
+        <w:rPr>
+          <w:sz w:val="24"/>
+          <w:szCs w:val="24"/>
+        </w:rPr>
         <w:t xml:space="preserve">, comme un enregistrement </w:t>
       </w:r>
       <w:r>
+        <w:rPr>
+          <w:sz w:val="24"/>
+          <w:szCs w:val="24"/>
+        </w:rPr>
         <w:t xml:space="preserve">des données dans des listes SharePoint, ainsi </w:t>
       </w:r>
       <w:r>
+        <w:rPr>
+          <w:sz w:val="24"/>
+          <w:szCs w:val="24"/>
+        </w:rPr>
         <w:t xml:space="preserve">qu’un envoie </w:t>
       </w:r>
       <w:r>
+        <w:rPr>
+          <w:sz w:val="24"/>
+          <w:szCs w:val="24"/>
+        </w:rPr>
         <w:t>du formulaire</w:t>
       </w:r>
       <w:r>
+        <w:rPr>
+          <w:sz w:val="24"/>
+          <w:szCs w:val="24"/>
+        </w:rPr>
         <w:t xml:space="preserve"> </w:t>
       </w:r>
       <w:r>
+        <w:rPr>
+          <w:sz w:val="24"/>
+          <w:szCs w:val="24"/>
+        </w:rPr>
         <w:t>-</w:t>
       </w:r>
       <w:r>
+        <w:rPr>
+          <w:sz w:val="24"/>
+          <w:szCs w:val="24"/>
+        </w:rPr>
         <w:t>de l’élève aux professeurs</w:t>
       </w:r>
       <w:r>
+        <w:rPr>
+          <w:sz w:val="24"/>
+          <w:szCs w:val="24"/>
+        </w:rPr>
         <w:t xml:space="preserve"> concernés pour </w:t>
       </w:r>
       <w:r>
+        <w:rPr>
+          <w:sz w:val="24"/>
+          <w:szCs w:val="24"/>
+        </w:rPr>
         <w:t>obtenir une meilleure connaissance de l’élève.</w:t>
       </w:r>
     </w:p>

</xml_diff>

<commit_message>
ajout du lien git-hub
</commit_message>
<xml_diff>
--- a/raport labo projet.docx
+++ b/raport labo projet.docx
@@ -1025,17 +1025,13 @@
         </w:rPr>
         <w:t xml:space="preserve"> </w:t>
       </w:r>
-      <w:proofErr w:type="spellStart"/>
-      <w:proofErr w:type="gramStart"/>
-      <w:r>
-        <w:rPr>
-          <w:sz w:val="24"/>
-          <w:szCs w:val="24"/>
-        </w:rPr>
-        <w:t>a</w:t>
-      </w:r>
-      <w:proofErr w:type="spellEnd"/>
-      <w:proofErr w:type="gramEnd"/>
+      <w:r>
+        <w:rPr>
+          <w:sz w:val="24"/>
+          <w:szCs w:val="24"/>
+        </w:rPr>
+        <w:t>à</w:t>
+      </w:r>
       <w:r>
         <w:rPr>
           <w:sz w:val="24"/>
@@ -1151,7 +1147,6 @@
         </w:rPr>
         <w:t xml:space="preserve"> </w:t>
       </w:r>
-      <w:proofErr w:type="gramStart"/>
       <w:r>
         <w:rPr>
           <w:sz w:val="24"/>
@@ -1164,14 +1159,6 @@
           <w:sz w:val="24"/>
           <w:szCs w:val="24"/>
         </w:rPr>
-        <w:t>s</w:t>
-      </w:r>
-      <w:proofErr w:type="gramEnd"/>
-      <w:r>
-        <w:rPr>
-          <w:sz w:val="24"/>
-          <w:szCs w:val="24"/>
-        </w:rPr>
         <w:t xml:space="preserve"> </w:t>
       </w:r>
       <w:r>
@@ -1179,7 +1166,14 @@
           <w:sz w:val="24"/>
           <w:szCs w:val="24"/>
         </w:rPr>
-        <w:t>doivent</w:t>
+        <w:t>doi</w:t>
+      </w:r>
+      <w:r>
+        <w:rPr>
+          <w:sz w:val="24"/>
+          <w:szCs w:val="24"/>
+        </w:rPr>
+        <w:t>t</w:t>
       </w:r>
       <w:r>
         <w:rPr>
@@ -2835,6 +2829,32 @@
         </w:rPr>
         <w:t xml:space="preserve"> consulter le fruit de notre travaille pour ce projet.</w:t>
       </w:r>
+    </w:p>
+    <w:p>
+      <w:pPr>
+        <w:jc w:val="both"/>
+        <w:rPr>
+          <w:sz w:val="24"/>
+          <w:szCs w:val="24"/>
+        </w:rPr>
+      </w:pPr>
+      <w:r>
+        <w:rPr>
+          <w:sz w:val="24"/>
+          <w:szCs w:val="24"/>
+        </w:rPr>
+        <w:t xml:space="preserve">Voici un lien vous y emmenant : </w:t>
+      </w:r>
+      <w:hyperlink r:id="rId9" w:history="1">
+        <w:r>
+          <w:rPr>
+            <w:rStyle w:val="Lienhypertexte"/>
+            <w:sz w:val="24"/>
+            <w:szCs w:val="24"/>
+          </w:rPr>
+          <w:t>https://github.com/etu55331/synth-se</w:t>
+        </w:r>
+      </w:hyperlink>
     </w:p>
     <w:p>
       <w:pPr>
@@ -4266,6 +4286,18 @@
       <w:u w:val="single"/>
     </w:rPr>
   </w:style>
+  <w:style w:type="character" w:styleId="Mentionnonrsolue">
+    <w:name w:val="Unresolved Mention"/>
+    <w:basedOn w:val="Policepardfaut"/>
+    <w:uiPriority w:val="99"/>
+    <w:semiHidden/>
+    <w:unhideWhenUsed/>
+    <w:rsid w:val="00A1207F"/>
+    <w:rPr>
+      <w:color w:val="605E5C"/>
+      <w:shd w:val="clear" w:color="auto" w:fill="E1DFDD"/>
+    </w:rPr>
+  </w:style>
 </w:styles>
 </file>
 

</xml_diff>